<commit_message>
changing mapper name, readme, license, adding ~ files to gitignore & completing FAQs file
</commit_message>
<xml_diff>
--- a/FAQs.docx
+++ b/FAQs.docx
@@ -19,6 +19,47 @@
       <w:r>
         <w:t>What organisms are covered</w:t>
       </w:r>
+      <w:r>
+        <w:t>?</w:t>
+      </w:r>
+    </w:p>
+    <w:p>
+      <w:pPr>
+        <w:pStyle w:val="ListParagraph"/>
+      </w:pPr>
+      <w:r>
+        <w:t xml:space="preserve">Currently the Simple tool can map genes for the following species: </w:t>
+      </w:r>
+      <w:r>
+        <w:t>Arabidopsis_thaliana</w:t>
+      </w:r>
+      <w:r>
+        <w:t xml:space="preserve">, </w:t>
+      </w:r>
+      <w:r>
+        <w:t>Oryza_sativa_Japonica</w:t>
+      </w:r>
+      <w:r>
+        <w:t xml:space="preserve">, </w:t>
+      </w:r>
+      <w:r>
+        <w:t>Zea_mays</w:t>
+      </w:r>
+      <w:r>
+        <w:t xml:space="preserve">, </w:t>
+      </w:r>
+      <w:r>
+        <w:t>Solanum_lycopersicum</w:t>
+      </w:r>
+      <w:r>
+        <w:t xml:space="preserve">, </w:t>
+      </w:r>
+      <w:r>
+        <w:t>Drosophila_melanogaster</w:t>
+      </w:r>
+      <w:r>
+        <w:t>. However, it is very easy to enable Simple to map mutants of other species; see question 2.</w:t>
+      </w:r>
     </w:p>
     <w:p>
       <w:pPr>
@@ -29,13 +70,102 @@
         </w:numPr>
       </w:pPr>
       <w:r>
-        <w:t xml:space="preserve">What if my organism is not </w:t>
-      </w:r>
-      <w:proofErr w:type="gramStart"/>
-      <w:r>
-        <w:t>included</w:t>
-      </w:r>
-      <w:proofErr w:type="gramEnd"/>
+        <w:t>What if my organism is not included</w:t>
+      </w:r>
+      <w:r>
+        <w:t>?</w:t>
+      </w:r>
+    </w:p>
+    <w:p>
+      <w:pPr>
+        <w:pStyle w:val="ListParagraph"/>
+      </w:pPr>
+      <w:r>
+        <w:t>You can simple add it; open the file data_base.txt with Excel.</w:t>
+      </w:r>
+      <w:r>
+        <w:t xml:space="preserve"> You want to add another new row with information about your organism in a way simple can read it</w:t>
+      </w:r>
+      <w:r>
+        <w:t xml:space="preserve"> (each row in data_base.txt stores information for a single organism)</w:t>
+      </w:r>
+      <w:r>
+        <w:t>. In the first column write your organism name</w:t>
+      </w:r>
+      <w:r>
+        <w:t xml:space="preserve"> (no special characters besides _ (underscore)</w:t>
+      </w:r>
+      <w:r>
+        <w:t xml:space="preserve">, in the second column paste the link to the </w:t>
+      </w:r>
+      <w:r>
+        <w:t>gz (compressed)</w:t>
+      </w:r>
+      <w:r>
+        <w:t xml:space="preserve"> genome fasta file. Many are hosted on Ensembl. You can look at the other species rows</w:t>
+      </w:r>
+      <w:r>
+        <w:t xml:space="preserve"> to figure out how to find this link</w:t>
+      </w:r>
+      <w:r>
+        <w:t>. In the third colum</w:t>
+      </w:r>
+      <w:r>
+        <w:t>n</w:t>
+      </w:r>
+      <w:r>
+        <w:t xml:space="preserve"> you will need the gz link to</w:t>
+      </w:r>
+      <w:r>
+        <w:t xml:space="preserve"> the known variants gz file</w:t>
+      </w:r>
+      <w:r>
+        <w:t>. You can find it the same way you found the link for the compressed fasta file.</w:t>
+      </w:r>
+      <w:r>
+        <w:t xml:space="preserve"> If your species doesn’t have this file, copy the following string to your </w:t>
+      </w:r>
+      <w:r>
+        <w:t xml:space="preserve">knownsnps column: </w:t>
+      </w:r>
+      <w:hyperlink r:id="rId5" w:history="1">
+        <w:r>
+          <w:rPr>
+            <w:rStyle w:val="Hyperlink"/>
+          </w:rPr>
+          <w:t>https://raw.githubusercontent.com/wacguy/test/master/empty.vcf.gz</w:t>
+        </w:r>
+      </w:hyperlink>
+      <w:r>
+        <w:t>. The forth column info</w:t>
+      </w:r>
+      <w:r>
+        <w:t>rmation</w:t>
+      </w:r>
+      <w:r>
+        <w:t xml:space="preserve"> is taken from the </w:t>
+      </w:r>
+      <w:r>
+        <w:t>snpEff.database.xlsx</w:t>
+      </w:r>
+      <w:r>
+        <w:t xml:space="preserve"> file inside the folder SnpEff which is located in the folder programs. Find your organism name</w:t>
+      </w:r>
+      <w:r>
+        <w:t xml:space="preserve"> (column #2)</w:t>
+      </w:r>
+      <w:r>
+        <w:t xml:space="preserve"> and copy the respective text from column #1 (Genome); if your genome has more than one entry we recommend to use the highest number (genome annotation). Paste it to the forth column of your newly added species in the </w:t>
+      </w:r>
+      <w:r>
+        <w:t>data_base.txt</w:t>
+      </w:r>
+      <w:r>
+        <w:t xml:space="preserve"> file. Save the file and close it</w:t>
+      </w:r>
+      <w:r>
+        <w:t>.</w:t>
+      </w:r>
     </w:p>
     <w:p>
       <w:pPr>
@@ -46,13 +176,19 @@
         </w:numPr>
       </w:pPr>
       <w:r>
-        <w:t xml:space="preserve">How much time will it take the program to </w:t>
-      </w:r>
-      <w:proofErr w:type="gramStart"/>
-      <w:r>
-        <w:t>run</w:t>
-      </w:r>
-      <w:proofErr w:type="gramEnd"/>
+        <w:t>How much time will it take the program to run</w:t>
+      </w:r>
+      <w:r>
+        <w:t>?</w:t>
+      </w:r>
+    </w:p>
+    <w:p>
+      <w:pPr>
+        <w:pStyle w:val="ListParagraph"/>
+      </w:pPr>
+      <w:r>
+        <w:t>We experienced time ranging from a few hours to ~48 hours depending on your machine, the size of your fastq files and the size of your genome.</w:t>
+      </w:r>
     </w:p>
     <w:p>
       <w:pPr>
@@ -63,13 +199,19 @@
         </w:numPr>
       </w:pPr>
       <w:r>
-        <w:t xml:space="preserve">How do I know that the program finished </w:t>
-      </w:r>
-      <w:proofErr w:type="gramStart"/>
-      <w:r>
-        <w:t>running</w:t>
-      </w:r>
-      <w:proofErr w:type="gramEnd"/>
+        <w:t>How do I know that the program finished running</w:t>
+      </w:r>
+      <w:r>
+        <w:t>?</w:t>
+      </w:r>
+    </w:p>
+    <w:p>
+      <w:pPr>
+        <w:pStyle w:val="ListParagraph"/>
+      </w:pPr>
+      <w:r>
+        <w:t>You will see the $ sign in your Terminal prompt and the file Rplot.pdf in the output folder</w:t>
+      </w:r>
     </w:p>
     <w:p>
       <w:pPr>
@@ -81,6 +223,74 @@
       </w:pPr>
       <w:r>
         <w:t>What if I have no genes in my cands4 list</w:t>
+      </w:r>
+      <w:r>
+        <w:t>?</w:t>
+      </w:r>
+    </w:p>
+    <w:p>
+      <w:pPr>
+        <w:pStyle w:val="ListParagraph"/>
+      </w:pPr>
+      <w:r>
+        <w:t>Don’t Panic! We have identified several genes although the cands4</w:t>
+      </w:r>
+      <w:r>
+        <w:t>.txt</w:t>
+      </w:r>
+      <w:r>
+        <w:t xml:space="preserve"> file was empty</w:t>
+      </w:r>
+      <w:r>
+        <w:t>.</w:t>
+      </w:r>
+      <w:r>
+        <w:t xml:space="preserve"> It is possible that as a result of sampling error, i.e., collecting a few wt individuals into your mutant bulk your causal mutation was not recognized as homozygous.</w:t>
+      </w:r>
+      <w:r>
+        <w:t xml:space="preserve"> Open</w:t>
+      </w:r>
+      <w:r>
+        <w:t xml:space="preserve"> the file plot4.txt. Now you are looking for</w:t>
+      </w:r>
+      <w:r>
+        <w:t xml:space="preserve"> an entry</w:t>
+      </w:r>
+      <w:r>
+        <w:t xml:space="preserve"> (row/SNP) that has a low number in the mut.ref column #10</w:t>
+      </w:r>
+      <w:r>
+        <w:t xml:space="preserve"> a much higher number in mut.alt column #11 and wt.ref/wt.alt ratio should be ~2/1. </w:t>
+      </w:r>
+      <w:r>
+        <w:t>Additionally,</w:t>
+      </w:r>
+      <w:r>
+        <w:t xml:space="preserve"> you might prefer SNPs that have a significant impact on the coding region (column #9) and ones with C&gt;T or G&gt;A changes (column #8) which are the majority of changes induced by EMS</w:t>
+      </w:r>
+      <w:r>
+        <w:t>. Obviously you can use some advanced functionality of your spreadsheet editor like sorting.</w:t>
+      </w:r>
+    </w:p>
+    <w:p>
+      <w:pPr>
+        <w:pStyle w:val="ListParagraph"/>
+        <w:numPr>
+          <w:ilvl w:val="0"/>
+          <w:numId w:val="1"/>
+        </w:numPr>
+      </w:pPr>
+      <w:r>
+        <w:t>How much memory do I need? A lot, the output folder will fill up with ~100 gb</w:t>
+      </w:r>
+      <w:r>
+        <w:t xml:space="preserve"> but if you are not planning to l</w:t>
+      </w:r>
+      <w:r>
+        <w:t>ook at these files you can simply erase all besides Rplo</w:t>
+      </w:r>
+      <w:r>
+        <w:t>t.pdf, cands4.txt and plot4.txt after the program finished running.</w:t>
       </w:r>
       <w:bookmarkStart w:id="0" w:name="_GoBack"/>
       <w:bookmarkEnd w:id="0"/>
@@ -311,6 +521,7 @@
     <w:lsdException w:name="HTML Sample" w:semiHidden="1" w:unhideWhenUsed="1"/>
     <w:lsdException w:name="HTML Typewriter" w:semiHidden="1" w:unhideWhenUsed="1"/>
     <w:lsdException w:name="HTML Variable" w:semiHidden="1" w:unhideWhenUsed="1"/>
+    <w:lsdException w:name="Normal Table" w:semiHidden="1" w:unhideWhenUsed="1"/>
     <w:lsdException w:name="annotation subject" w:semiHidden="1" w:unhideWhenUsed="1"/>
     <w:lsdException w:name="No List" w:semiHidden="1" w:unhideWhenUsed="1"/>
     <w:lsdException w:name="Outline List 1" w:semiHidden="1" w:unhideWhenUsed="1"/>
@@ -356,9 +567,11 @@
     <w:lsdException w:name="Table Subtle 1" w:semiHidden="1" w:unhideWhenUsed="1"/>
     <w:lsdException w:name="Table Subtle 2" w:semiHidden="1" w:unhideWhenUsed="1"/>
     <w:lsdException w:name="Table Web 1" w:semiHidden="1" w:unhideWhenUsed="1"/>
+    <w:lsdException w:name="Table Web 2" w:semiHidden="1" w:unhideWhenUsed="1"/>
     <w:lsdException w:name="Table Web 3" w:semiHidden="1" w:unhideWhenUsed="1"/>
     <w:lsdException w:name="Balloon Text" w:semiHidden="1" w:unhideWhenUsed="1"/>
     <w:lsdException w:name="Table Grid" w:uiPriority="39"/>
+    <w:lsdException w:name="Table Theme" w:semiHidden="1" w:unhideWhenUsed="1"/>
     <w:lsdException w:name="Note Level 1" w:semiHidden="1" w:unhideWhenUsed="1"/>
     <w:lsdException w:name="Note Level 2" w:semiHidden="1" w:unhideWhenUsed="1"/>
     <w:lsdException w:name="Note Level 3" w:semiHidden="1" w:unhideWhenUsed="1"/>
@@ -628,6 +841,17 @@
       <w:contextualSpacing/>
     </w:pPr>
   </w:style>
+  <w:style w:type="character" w:styleId="Hyperlink">
+    <w:name w:val="Hyperlink"/>
+    <w:basedOn w:val="DefaultParagraphFont"/>
+    <w:uiPriority w:val="99"/>
+    <w:unhideWhenUsed/>
+    <w:rsid w:val="003B45E7"/>
+    <w:rPr>
+      <w:color w:val="0563C1" w:themeColor="hyperlink"/>
+      <w:u w:val="single"/>
+    </w:rPr>
+  </w:style>
 </w:styles>
 </file>
 

</xml_diff>

<commit_message>
re-replacing the fa link for arabidopsis in the db file to release 32 since 31 had the chromosomes disorganized and editing the readme accordingly
</commit_message>
<xml_diff>
--- a/FAQs.docx
+++ b/FAQs.docx
@@ -30,33 +30,43 @@
       <w:r>
         <w:t xml:space="preserve">Currently the Simple tool can map genes for the following species: </w:t>
       </w:r>
+      <w:proofErr w:type="spellStart"/>
       <w:r>
         <w:t>Arabidopsis_thaliana</w:t>
       </w:r>
+      <w:proofErr w:type="spellEnd"/>
       <w:r>
         <w:t xml:space="preserve">, </w:t>
       </w:r>
+      <w:proofErr w:type="spellStart"/>
       <w:r>
         <w:t>Oryza_sativa_Japonica</w:t>
       </w:r>
+      <w:proofErr w:type="spellEnd"/>
       <w:r>
         <w:t xml:space="preserve">, </w:t>
       </w:r>
+      <w:proofErr w:type="spellStart"/>
       <w:r>
         <w:t>Zea_mays</w:t>
       </w:r>
+      <w:proofErr w:type="spellEnd"/>
       <w:r>
         <w:t xml:space="preserve">, </w:t>
       </w:r>
+      <w:proofErr w:type="spellStart"/>
       <w:r>
         <w:t>Solanum_lycopersicum</w:t>
       </w:r>
+      <w:proofErr w:type="spellEnd"/>
       <w:r>
         <w:t xml:space="preserve">, </w:t>
       </w:r>
+      <w:proofErr w:type="spellStart"/>
       <w:r>
         <w:t>Drosophila_melanogaster</w:t>
       </w:r>
+      <w:proofErr w:type="spellEnd"/>
       <w:r>
         <w:t>. However, it is very easy to enable Simple to map mutants of other species; see question 2.</w:t>
       </w:r>
@@ -98,11 +108,32 @@
       <w:r>
         <w:t xml:space="preserve">, in the second column paste the link to the </w:t>
       </w:r>
-      <w:r>
-        <w:t>gz (compressed)</w:t>
-      </w:r>
-      <w:r>
-        <w:t xml:space="preserve"> genome fasta file. Many are hosted on Ensembl. You can look at the other species rows</w:t>
+      <w:proofErr w:type="spellStart"/>
+      <w:r>
+        <w:t>gz</w:t>
+      </w:r>
+      <w:proofErr w:type="spellEnd"/>
+      <w:r>
+        <w:t xml:space="preserve"> (compressed)</w:t>
+      </w:r>
+      <w:r>
+        <w:t xml:space="preserve"> genome </w:t>
+      </w:r>
+      <w:proofErr w:type="spellStart"/>
+      <w:r>
+        <w:t>fasta</w:t>
+      </w:r>
+      <w:proofErr w:type="spellEnd"/>
+      <w:r>
+        <w:t xml:space="preserve"> file. Many are hosted on </w:t>
+      </w:r>
+      <w:proofErr w:type="spellStart"/>
+      <w:r>
+        <w:t>Ensembl</w:t>
+      </w:r>
+      <w:proofErr w:type="spellEnd"/>
+      <w:r>
+        <w:t>. You can look at the other species rows</w:t>
       </w:r>
       <w:r>
         <w:t xml:space="preserve"> to figure out how to find this link</w:t>
@@ -114,19 +145,48 @@
         <w:t>n</w:t>
       </w:r>
       <w:r>
-        <w:t xml:space="preserve"> you will need the gz link to</w:t>
-      </w:r>
-      <w:r>
-        <w:t xml:space="preserve"> the known variants gz file</w:t>
-      </w:r>
-      <w:r>
-        <w:t>. You can find it the same way you found the link for the compressed fasta file.</w:t>
+        <w:t xml:space="preserve"> you will need the </w:t>
+      </w:r>
+      <w:proofErr w:type="spellStart"/>
+      <w:r>
+        <w:t>gz</w:t>
+      </w:r>
+      <w:proofErr w:type="spellEnd"/>
+      <w:r>
+        <w:t xml:space="preserve"> link to</w:t>
+      </w:r>
+      <w:r>
+        <w:t xml:space="preserve"> the known variants </w:t>
+      </w:r>
+      <w:proofErr w:type="spellStart"/>
+      <w:r>
+        <w:t>gz</w:t>
+      </w:r>
+      <w:proofErr w:type="spellEnd"/>
+      <w:r>
+        <w:t xml:space="preserve"> file</w:t>
+      </w:r>
+      <w:r>
+        <w:t xml:space="preserve">. You can find it the same way you found the link for the compressed </w:t>
+      </w:r>
+      <w:proofErr w:type="spellStart"/>
+      <w:r>
+        <w:t>fasta</w:t>
+      </w:r>
+      <w:proofErr w:type="spellEnd"/>
+      <w:r>
+        <w:t xml:space="preserve"> file.</w:t>
       </w:r>
       <w:r>
         <w:t xml:space="preserve"> If your species doesn’t have this file, copy the following string to your </w:t>
       </w:r>
-      <w:r>
-        <w:t xml:space="preserve">knownsnps column: </w:t>
+      <w:proofErr w:type="spellStart"/>
+      <w:r>
+        <w:t>knownsnps</w:t>
+      </w:r>
+      <w:proofErr w:type="spellEnd"/>
+      <w:r>
+        <w:t xml:space="preserve"> column: </w:t>
       </w:r>
       <w:hyperlink r:id="rId5" w:history="1">
         <w:r>
@@ -149,19 +209,21 @@
         <w:t>snpEff.database.xlsx</w:t>
       </w:r>
       <w:r>
-        <w:t xml:space="preserve"> file inside the folder SnpEff which is located in the folder programs. Find your organism name</w:t>
+        <w:t xml:space="preserve"> file inside the folder </w:t>
+      </w:r>
+      <w:proofErr w:type="spellStart"/>
+      <w:r>
+        <w:t>SnpEff</w:t>
+      </w:r>
+      <w:proofErr w:type="spellEnd"/>
+      <w:r>
+        <w:t xml:space="preserve"> which is located in the folder programs. Find your organism name</w:t>
       </w:r>
       <w:r>
         <w:t xml:space="preserve"> (column #2)</w:t>
       </w:r>
       <w:r>
-        <w:t xml:space="preserve"> and copy the respective text from column #1 (Genome); if your genome has more than one entry we recommend to use the highest number (genome annotation). Paste it to the forth column of your newly added species in the </w:t>
-      </w:r>
-      <w:r>
-        <w:t>data_base.txt</w:t>
-      </w:r>
-      <w:r>
-        <w:t xml:space="preserve"> file. Save the file and close it</w:t>
+        <w:t xml:space="preserve"> and copy the respective text from column #1 (Genome); if your genome has more than one entry we recommend to use the highest number (genome annotation). Paste it to the forth column of your newly added species in the data_base.txt file. Save the file and close it</w:t>
       </w:r>
       <w:r>
         <w:t>.</w:t>
@@ -187,7 +249,15 @@
         <w:pStyle w:val="ListParagraph"/>
       </w:pPr>
       <w:r>
-        <w:t>We experienced time ranging from a few hours to ~48 hours depending on your machine, the size of your fastq files and the size of your genome.</w:t>
+        <w:t xml:space="preserve">We experienced time ranging from a few hours to ~48 hours depending on your machine, the size of your </w:t>
+      </w:r>
+      <w:proofErr w:type="spellStart"/>
+      <w:r>
+        <w:t>fastq</w:t>
+      </w:r>
+      <w:proofErr w:type="spellEnd"/>
+      <w:r>
+        <w:t xml:space="preserve"> files and the size of your genome.</w:t>
       </w:r>
     </w:p>
     <w:p>
@@ -233,7 +303,19 @@
         <w:pStyle w:val="ListParagraph"/>
       </w:pPr>
       <w:r>
-        <w:t>Don’t Panic! We have identified several genes although the cands4</w:t>
+        <w:t xml:space="preserve">Don’t Panic! We have </w:t>
+      </w:r>
+      <w:r>
+        <w:t>mapped</w:t>
+      </w:r>
+      <w:r>
+        <w:t xml:space="preserve"> several genes </w:t>
+      </w:r>
+      <w:r>
+        <w:t>even though</w:t>
+      </w:r>
+      <w:r>
+        <w:t xml:space="preserve"> the cands4</w:t>
       </w:r>
       <w:r>
         <w:t>.txt</w:t>
@@ -245,7 +327,40 @@
         <w:t>.</w:t>
       </w:r>
       <w:r>
-        <w:t xml:space="preserve"> It is possible that as a result of sampling error, i.e., collecting a few wt individuals into your mutant bulk your causal mutation was not recognized as homozygous.</w:t>
+        <w:t xml:space="preserve"> There can be </w:t>
+      </w:r>
+      <w:r>
+        <w:t>two main</w:t>
+      </w:r>
+      <w:r>
+        <w:t xml:space="preserve"> reasons for that</w:t>
+      </w:r>
+      <w:r>
+        <w:t>:</w:t>
+      </w:r>
+      <w:r>
+        <w:t xml:space="preserve"> </w:t>
+      </w:r>
+    </w:p>
+    <w:p>
+      <w:pPr>
+        <w:pStyle w:val="ListParagraph"/>
+        <w:numPr>
+          <w:ilvl w:val="0"/>
+          <w:numId w:val="2"/>
+        </w:numPr>
+        <w:ind w:left="1080"/>
+      </w:pPr>
+      <w:r>
+        <w:t xml:space="preserve">It is possible that as a result of sampling error, i.e., collecting a few </w:t>
+      </w:r>
+      <w:proofErr w:type="spellStart"/>
+      <w:r>
+        <w:t>wt</w:t>
+      </w:r>
+      <w:proofErr w:type="spellEnd"/>
+      <w:r>
+        <w:t xml:space="preserve"> individuals into your mutant bulk your causal mutation was not recognized as homozygous.</w:t>
       </w:r>
       <w:r>
         <w:t xml:space="preserve"> Open</w:t>
@@ -257,10 +372,42 @@
         <w:t xml:space="preserve"> an entry</w:t>
       </w:r>
       <w:r>
-        <w:t xml:space="preserve"> (row/SNP) that has a low number in the mut.ref column #10</w:t>
-      </w:r>
-      <w:r>
-        <w:t xml:space="preserve"> a much higher number in mut.alt column #11 and wt.ref/wt.alt ratio should be ~2/1. </w:t>
+        <w:t xml:space="preserve"> (row/SNP) that has a low number in the </w:t>
+      </w:r>
+      <w:proofErr w:type="spellStart"/>
+      <w:r>
+        <w:t>mut.ref</w:t>
+      </w:r>
+      <w:proofErr w:type="spellEnd"/>
+      <w:r>
+        <w:t xml:space="preserve"> column #10</w:t>
+      </w:r>
+      <w:r>
+        <w:t xml:space="preserve"> a much higher number in </w:t>
+      </w:r>
+      <w:proofErr w:type="spellStart"/>
+      <w:r>
+        <w:t>mut.alt</w:t>
+      </w:r>
+      <w:proofErr w:type="spellEnd"/>
+      <w:r>
+        <w:t xml:space="preserve"> column #11 and </w:t>
+      </w:r>
+      <w:proofErr w:type="spellStart"/>
+      <w:r>
+        <w:t>wt.ref</w:t>
+      </w:r>
+      <w:proofErr w:type="spellEnd"/>
+      <w:r>
+        <w:t>/</w:t>
+      </w:r>
+      <w:proofErr w:type="spellStart"/>
+      <w:r>
+        <w:t>wt.alt</w:t>
+      </w:r>
+      <w:proofErr w:type="spellEnd"/>
+      <w:r>
+        <w:t xml:space="preserve"> ratio should be ~2/1. </w:t>
       </w:r>
       <w:r>
         <w:t>Additionally,</w:t>
@@ -270,6 +417,102 @@
       </w:r>
       <w:r>
         <w:t>. Obviously you can use some advanced functionality of your spreadsheet editor like sorting.</w:t>
+      </w:r>
+    </w:p>
+    <w:p>
+      <w:pPr>
+        <w:pStyle w:val="ListParagraph"/>
+        <w:numPr>
+          <w:ilvl w:val="0"/>
+          <w:numId w:val="2"/>
+        </w:numPr>
+        <w:ind w:left="1080"/>
+      </w:pPr>
+      <w:r>
+        <w:t xml:space="preserve">Simple uses reference FASTA and </w:t>
+      </w:r>
+      <w:r>
+        <w:t>VCF</w:t>
+      </w:r>
+      <w:r>
+        <w:t xml:space="preserve"> files downloaded from the </w:t>
+      </w:r>
+      <w:r>
+        <w:t>internet</w:t>
+      </w:r>
+      <w:r>
+        <w:t xml:space="preserve"> but we noticed that some releases </w:t>
+      </w:r>
+      <w:r>
+        <w:t xml:space="preserve">have </w:t>
+      </w:r>
+      <w:proofErr w:type="spellStart"/>
+      <w:r>
+        <w:t>mistakes</w:t>
+      </w:r>
+      <w:proofErr w:type="spellEnd"/>
+      <w:r>
+        <w:t xml:space="preserve"> in them</w:t>
+      </w:r>
+      <w:r>
+        <w:t xml:space="preserve">. </w:t>
+      </w:r>
+      <w:r>
+        <w:t>For example, in the FASTA file of Arabidopsis thaliana, release 31</w:t>
+      </w:r>
+      <w:r>
+        <w:t xml:space="preserve"> the chromosomes are organized </w:t>
+      </w:r>
+      <w:r>
+        <w:t xml:space="preserve">incorrectly; the </w:t>
+      </w:r>
+      <w:r>
+        <w:t>VCF</w:t>
+      </w:r>
+      <w:r>
+        <w:t xml:space="preserve"> file of release 32 of the same species is missing most of the known SNPs in </w:t>
+      </w:r>
+      <w:r>
+        <w:lastRenderedPageBreak/>
+        <w:t xml:space="preserve">chromosome 1. These errors </w:t>
+      </w:r>
+      <w:r>
+        <w:t xml:space="preserve">lead to incorrect execution of commands in the pipeline. We have already </w:t>
+      </w:r>
+      <w:r>
+        <w:t>checked</w:t>
+      </w:r>
+      <w:r>
+        <w:t xml:space="preserve"> that the rice and Arabidopsis links to the FASTA and VCF files are OK but if you are working with a different species and had a problem with the pipeline, you </w:t>
+      </w:r>
+      <w:r>
+        <w:t>might want to check these</w:t>
+      </w:r>
+      <w:r>
+        <w:t xml:space="preserve"> files in the </w:t>
+      </w:r>
+      <w:proofErr w:type="gramStart"/>
+      <w:r>
+        <w:t>refs</w:t>
+      </w:r>
+      <w:proofErr w:type="gramEnd"/>
+      <w:r>
+        <w:t xml:space="preserve"> folder</w:t>
+      </w:r>
+      <w:r>
+        <w:t xml:space="preserve"> (you </w:t>
+      </w:r>
+      <w:r>
+        <w:t>will most</w:t>
+      </w:r>
+      <w:r>
+        <w:t xml:space="preserve"> likely have to open them with the Terminal since they are too </w:t>
+      </w:r>
+      <w:r>
+        <w:t>large</w:t>
+      </w:r>
+      <w:r>
+        <w:t xml:space="preserve"> for applications such as Word or Excel).</w:t>
       </w:r>
     </w:p>
     <w:p>
@@ -281,19 +524,32 @@
         </w:numPr>
       </w:pPr>
       <w:r>
-        <w:t>How much memory do I need? A lot, the output folder will fill up with ~100 gb</w:t>
-      </w:r>
-      <w:r>
-        <w:t xml:space="preserve"> but if you are not planning to l</w:t>
-      </w:r>
-      <w:r>
-        <w:t>ook at these files you can simply erase all besides Rplo</w:t>
-      </w:r>
-      <w:r>
-        <w:t>t.pdf, cands4.txt and plot4.txt after the program finished running.</w:t>
-      </w:r>
+        <w:t>How much memory do I need?</w:t>
+      </w:r>
+    </w:p>
+    <w:p>
+      <w:pPr>
+        <w:pStyle w:val="ListParagraph"/>
+      </w:pPr>
       <w:bookmarkStart w:id="0" w:name="_GoBack"/>
       <w:bookmarkEnd w:id="0"/>
+      <w:r>
+        <w:t xml:space="preserve">A lot, the output folder will fill up with ~100 </w:t>
+      </w:r>
+      <w:proofErr w:type="spellStart"/>
+      <w:r>
+        <w:t>gb</w:t>
+      </w:r>
+      <w:proofErr w:type="spellEnd"/>
+      <w:r>
+        <w:t xml:space="preserve"> but if you are not planning to l</w:t>
+      </w:r>
+      <w:r>
+        <w:t>ook at these files you can simply erase all besides Rplo</w:t>
+      </w:r>
+      <w:r>
+        <w:t>t.pdf, cands4.txt and plot4.txt after the program finished running.</w:t>
+      </w:r>
     </w:p>
     <w:sectPr>
       <w:pgSz w:w="12240" w:h="15840"/>
@@ -396,8 +652,124 @@
       </w:pPr>
     </w:lvl>
   </w:abstractNum>
+  <w:abstractNum w:abstractNumId="1">
+    <w:nsid w:val="75157F4F"/>
+    <w:multiLevelType w:val="hybridMultilevel"/>
+    <w:tmpl w:val="844E4724"/>
+    <w:lvl w:ilvl="0" w:tplc="04090001">
+      <w:start w:val="1"/>
+      <w:numFmt w:val="bullet"/>
+      <w:lvlText w:val=""/>
+      <w:lvlJc w:val="left"/>
+      <w:pPr>
+        <w:ind w:left="1440" w:hanging="360"/>
+      </w:pPr>
+      <w:rPr>
+        <w:rFonts w:ascii="Symbol" w:hAnsi="Symbol" w:hint="default"/>
+      </w:rPr>
+    </w:lvl>
+    <w:lvl w:ilvl="1" w:tplc="04090003" w:tentative="1">
+      <w:start w:val="1"/>
+      <w:numFmt w:val="bullet"/>
+      <w:lvlText w:val="o"/>
+      <w:lvlJc w:val="left"/>
+      <w:pPr>
+        <w:ind w:left="2160" w:hanging="360"/>
+      </w:pPr>
+      <w:rPr>
+        <w:rFonts w:ascii="Courier New" w:hAnsi="Courier New" w:cs="Courier New" w:hint="default"/>
+      </w:rPr>
+    </w:lvl>
+    <w:lvl w:ilvl="2" w:tplc="04090005" w:tentative="1">
+      <w:start w:val="1"/>
+      <w:numFmt w:val="bullet"/>
+      <w:lvlText w:val=""/>
+      <w:lvlJc w:val="left"/>
+      <w:pPr>
+        <w:ind w:left="2880" w:hanging="360"/>
+      </w:pPr>
+      <w:rPr>
+        <w:rFonts w:ascii="Wingdings" w:hAnsi="Wingdings" w:hint="default"/>
+      </w:rPr>
+    </w:lvl>
+    <w:lvl w:ilvl="3" w:tplc="04090001" w:tentative="1">
+      <w:start w:val="1"/>
+      <w:numFmt w:val="bullet"/>
+      <w:lvlText w:val=""/>
+      <w:lvlJc w:val="left"/>
+      <w:pPr>
+        <w:ind w:left="3600" w:hanging="360"/>
+      </w:pPr>
+      <w:rPr>
+        <w:rFonts w:ascii="Symbol" w:hAnsi="Symbol" w:hint="default"/>
+      </w:rPr>
+    </w:lvl>
+    <w:lvl w:ilvl="4" w:tplc="04090003" w:tentative="1">
+      <w:start w:val="1"/>
+      <w:numFmt w:val="bullet"/>
+      <w:lvlText w:val="o"/>
+      <w:lvlJc w:val="left"/>
+      <w:pPr>
+        <w:ind w:left="4320" w:hanging="360"/>
+      </w:pPr>
+      <w:rPr>
+        <w:rFonts w:ascii="Courier New" w:hAnsi="Courier New" w:cs="Courier New" w:hint="default"/>
+      </w:rPr>
+    </w:lvl>
+    <w:lvl w:ilvl="5" w:tplc="04090005" w:tentative="1">
+      <w:start w:val="1"/>
+      <w:numFmt w:val="bullet"/>
+      <w:lvlText w:val=""/>
+      <w:lvlJc w:val="left"/>
+      <w:pPr>
+        <w:ind w:left="5040" w:hanging="360"/>
+      </w:pPr>
+      <w:rPr>
+        <w:rFonts w:ascii="Wingdings" w:hAnsi="Wingdings" w:hint="default"/>
+      </w:rPr>
+    </w:lvl>
+    <w:lvl w:ilvl="6" w:tplc="04090001" w:tentative="1">
+      <w:start w:val="1"/>
+      <w:numFmt w:val="bullet"/>
+      <w:lvlText w:val=""/>
+      <w:lvlJc w:val="left"/>
+      <w:pPr>
+        <w:ind w:left="5760" w:hanging="360"/>
+      </w:pPr>
+      <w:rPr>
+        <w:rFonts w:ascii="Symbol" w:hAnsi="Symbol" w:hint="default"/>
+      </w:rPr>
+    </w:lvl>
+    <w:lvl w:ilvl="7" w:tplc="04090003" w:tentative="1">
+      <w:start w:val="1"/>
+      <w:numFmt w:val="bullet"/>
+      <w:lvlText w:val="o"/>
+      <w:lvlJc w:val="left"/>
+      <w:pPr>
+        <w:ind w:left="6480" w:hanging="360"/>
+      </w:pPr>
+      <w:rPr>
+        <w:rFonts w:ascii="Courier New" w:hAnsi="Courier New" w:cs="Courier New" w:hint="default"/>
+      </w:rPr>
+    </w:lvl>
+    <w:lvl w:ilvl="8" w:tplc="04090005" w:tentative="1">
+      <w:start w:val="1"/>
+      <w:numFmt w:val="bullet"/>
+      <w:lvlText w:val=""/>
+      <w:lvlJc w:val="left"/>
+      <w:pPr>
+        <w:ind w:left="7200" w:hanging="360"/>
+      </w:pPr>
+      <w:rPr>
+        <w:rFonts w:ascii="Wingdings" w:hAnsi="Wingdings" w:hint="default"/>
+      </w:rPr>
+    </w:lvl>
+  </w:abstractNum>
   <w:num w:numId="1">
     <w:abstractNumId w:val="0"/>
+  </w:num>
+  <w:num w:numId="2">
+    <w:abstractNumId w:val="1"/>
   </w:num>
 </w:numbering>
 </file>

</xml_diff>

<commit_message>
adding Qs to FAQs, fancying x axes in analysis3.R & creating a log fileprinting  simple.sh & analysis3.R so each run can be restored
</commit_message>
<xml_diff>
--- a/FAQs.docx
+++ b/FAQs.docx
@@ -254,7 +254,10 @@
         <w:t xml:space="preserve"> There can be </w:t>
       </w:r>
       <w:r>
-        <w:t>two main</w:t>
+        <w:t xml:space="preserve">two </w:t>
+      </w:r>
+      <w:r>
+        <w:t>possible</w:t>
       </w:r>
       <w:r>
         <w:t xml:space="preserve"> reasons for that</w:t>
@@ -388,6 +391,55 @@
         <w:pStyle w:val="ListParagraph"/>
         <w:numPr>
           <w:ilvl w:val="0"/>
+          <w:numId w:val="2"/>
+        </w:numPr>
+        <w:ind w:left="1080"/>
+      </w:pPr>
+      <w:r>
+        <w:t>The pipeline</w:t>
+      </w:r>
+      <w:r>
+        <w:t xml:space="preserve"> excludes any non-SNP change</w:t>
+      </w:r>
+      <w:r>
+        <w:t xml:space="preserve"> (i.e., indels)</w:t>
+      </w:r>
+      <w:r>
+        <w:t xml:space="preserve"> although mutagens such EMS might cause </w:t>
+      </w:r>
+      <w:r>
+        <w:t>such mutations</w:t>
+      </w:r>
+      <w:r>
+        <w:t xml:space="preserve">. </w:t>
+      </w:r>
+      <w:r>
+        <w:t>If your causal mutation</w:t>
+      </w:r>
+      <w:r>
+        <w:t xml:space="preserve"> is an insertion or deletion</w:t>
+      </w:r>
+      <w:r>
+        <w:t>, the pipeline will</w:t>
+      </w:r>
+      <w:r>
+        <w:t xml:space="preserve"> not </w:t>
+      </w:r>
+      <w:r>
+        <w:t>report it</w:t>
+      </w:r>
+      <w:r>
+        <w:t>.</w:t>
+      </w:r>
+      <w:r>
+        <w:t xml:space="preserve"> That might be changed in later versions.</w:t>
+      </w:r>
+    </w:p>
+    <w:p>
+      <w:pPr>
+        <w:pStyle w:val="ListParagraph"/>
+        <w:numPr>
+          <w:ilvl w:val="0"/>
           <w:numId w:val="1"/>
         </w:numPr>
       </w:pPr>
@@ -400,25 +452,131 @@
         <w:pStyle w:val="ListParagraph"/>
       </w:pPr>
       <w:r>
-        <w:t>Quite a</w:t>
-      </w:r>
-      <w:r>
-        <w:t xml:space="preserve"> lot, the output folder will fill up with ~100 gb</w:t>
-      </w:r>
-      <w:r>
-        <w:t>, depending on the input files (number of reads) and species (genome size)</w:t>
+        <w:t>Quite a lot, the output folder will fill up with ~100 gb, depending on the size of the input files (determined by the number of reads) and species (large genome size requires more reads) but essentially, only Rplot.pdf, cands4.txt and plot4.txt are necessary; the rest of the files can be deleted.</w:t>
+      </w:r>
+    </w:p>
+    <w:p>
+      <w:pPr>
+        <w:pStyle w:val="ListParagraph"/>
+        <w:numPr>
+          <w:ilvl w:val="0"/>
+          <w:numId w:val="1"/>
+        </w:numPr>
+      </w:pPr>
+      <w:r>
+        <w:t>I have data</w:t>
+      </w:r>
+      <w:r>
+        <w:t xml:space="preserve"> </w:t>
+      </w:r>
+      <w:r>
+        <w:t>from two different runs</w:t>
+      </w:r>
+      <w:r>
+        <w:t xml:space="preserve">, can I use </w:t>
+      </w:r>
+      <w:r>
+        <w:t>SIMPLE</w:t>
+      </w:r>
+      <w:r>
+        <w:t>?</w:t>
+      </w:r>
+    </w:p>
+    <w:p>
+      <w:pPr>
+        <w:pStyle w:val="ListParagraph"/>
+      </w:pPr>
+      <w:r>
+        <w:t>Most likely, yes. If the two bulks are from two different runs, it is possible that the fastq files have different quality scores encoding; the pipeline should be able to deal with this issue. However, if a single bulk was generated by concatenating fasq files with different encodings, the program might spit an error message. In such case you should try and fix this. Here are some tools that can help you deal with this kind of problem:</w:t>
+      </w:r>
+      <w:r>
+        <w:t xml:space="preserve"> </w:t>
+      </w:r>
+      <w:hyperlink r:id="rId6" w:anchor="cite_note-7" w:history="1">
+        <w:r>
+          <w:rPr>
+            <w:rStyle w:val="Hyperlink"/>
+          </w:rPr>
+          <w:t>https://en.wikipedia.org/wiki/FASTQ_format#cite_note-7</w:t>
+        </w:r>
+      </w:hyperlink>
+    </w:p>
+    <w:p>
+      <w:pPr>
+        <w:pStyle w:val="ListParagraph"/>
+      </w:pPr>
+    </w:p>
+    <w:p>
+      <w:pPr>
+        <w:pStyle w:val="ListParagraph"/>
+        <w:numPr>
+          <w:ilvl w:val="0"/>
+          <w:numId w:val="1"/>
+        </w:numPr>
+      </w:pPr>
+      <w:r>
+        <w:t>I have a great candidate list but one or more</w:t>
+      </w:r>
+      <w:r>
+        <w:t xml:space="preserve"> SNPs</w:t>
+      </w:r>
+      <w:r>
+        <w:t xml:space="preserve"> are not shown in the plot. Is t</w:t>
+      </w:r>
+      <w:r>
+        <w:t>h</w:t>
+      </w:r>
+      <w:r>
+        <w:t>ere a reason for that?</w:t>
+      </w:r>
+    </w:p>
+    <w:p>
+      <w:pPr>
+        <w:pStyle w:val="ListParagraph"/>
+      </w:pPr>
+      <w:r>
+        <w:t>For convenient reasons we opted to plot only C&gt;T and G&gt;A</w:t>
+      </w:r>
+      <w:r>
+        <w:t xml:space="preserve"> changes</w:t>
+      </w:r>
+      <w:r>
+        <w:t xml:space="preserve"> (transitions)</w:t>
+      </w:r>
+      <w:r>
+        <w:t xml:space="preserve"> since these are the most likely</w:t>
+      </w:r>
+      <w:r>
+        <w:t xml:space="preserve"> to occur in EMS screens</w:t>
+      </w:r>
+      <w:r>
+        <w:t>. However, if</w:t>
+      </w:r>
+      <w:r>
+        <w:t xml:space="preserve"> your causal mutation is not a transition, you will still see it in the text file</w:t>
+      </w:r>
+      <w:r>
+        <w:t>s</w:t>
+      </w:r>
+      <w:r>
+        <w:t xml:space="preserve"> (</w:t>
+      </w:r>
+      <w:r>
+        <w:t xml:space="preserve">cands4.txt and </w:t>
       </w:r>
       <w:bookmarkStart w:id="0" w:name="_GoBack"/>
       <w:bookmarkEnd w:id="0"/>
       <w:r>
-        <w:t xml:space="preserve"> but if you are not planning to l</w:t>
-      </w:r>
-      <w:r>
-        <w:t>ook at these files you can simply erase all besides Rplo</w:t>
-      </w:r>
-      <w:r>
-        <w:t>t.pdf, cands4.txt and plot4.txt after the program finished running.</w:t>
-      </w:r>
+        <w:t>plot4.txt)</w:t>
+      </w:r>
+      <w:r>
+        <w:t xml:space="preserve"> but it won’t show in your plot.</w:t>
+      </w:r>
+    </w:p>
+    <w:p>
+      <w:pPr>
+        <w:pStyle w:val="ListParagraph"/>
+      </w:pPr>
     </w:p>
     <w:sectPr>
       <w:pgSz w:w="12240" w:h="15840"/>

</xml_diff>

<commit_message>
adding dominant explanation to the FAQs file
</commit_message>
<xml_diff>
--- a/FAQs.docx
+++ b/FAQs.docx
@@ -360,7 +360,13 @@
         <w:t>plot4.txt. Now you are looking for</w:t>
       </w:r>
       <w:r>
-        <w:t xml:space="preserve"> an entry</w:t>
+        <w:t xml:space="preserve"> a</w:t>
+      </w:r>
+      <w:r>
+        <w:t xml:space="preserve"> </w:t>
+      </w:r>
+      <w:r>
+        <w:t>record</w:t>
       </w:r>
       <w:r>
         <w:t xml:space="preserve"> (row/SNP) that has a low number in the mut.ref column #10</w:t>
@@ -485,6 +491,12 @@
       <w:r>
         <w:t>; large genomic deletions that are rare but possible in EMS like screens are not likely to be detected.</w:t>
       </w:r>
+      <w:r>
+        <w:t xml:space="preserve"> However</w:t>
+      </w:r>
+      <w:r>
+        <w:t>, such deletions are genetically linked to other SNPs. You can sort your data and find the SNPs that have values that might represent a causal mutation (see first point in this section (5) and then look for your data using IGV.</w:t>
+      </w:r>
     </w:p>
     <w:p>
       <w:pPr>
@@ -499,10 +511,7 @@
         <w:t xml:space="preserve">There is a very low chance that your mutation originated from a </w:t>
       </w:r>
       <w:r>
-        <w:t xml:space="preserve">non-reference nucleotide. These SNPs are reported in the </w:t>
-      </w:r>
-      <w:r>
-        <w:t>EMS</w:t>
+        <w:t>non-reference nucleotide. These SNPs are reported in the EMS</w:t>
       </w:r>
       <w:r>
         <w:t>.cands_alt4.txt</w:t>
@@ -510,8 +519,6 @@
       <w:r>
         <w:t xml:space="preserve"> (since this is a very unlikely event, this file will usually be empty).</w:t>
       </w:r>
-      <w:bookmarkStart w:id="0" w:name="_GoBack"/>
-      <w:bookmarkEnd w:id="0"/>
     </w:p>
     <w:p>
       <w:pPr>
@@ -556,8 +563,8 @@
       <w:r>
         <w:t xml:space="preserve"> and </w:t>
       </w:r>
-      <w:bookmarkStart w:id="1" w:name="OLE_LINK1"/>
-      <w:bookmarkStart w:id="2" w:name="OLE_LINK2"/>
+      <w:bookmarkStart w:id="0" w:name="OLE_LINK1"/>
+      <w:bookmarkStart w:id="1" w:name="OLE_LINK2"/>
       <w:r>
         <w:t>EMS</w:t>
       </w:r>
@@ -567,8 +574,8 @@
       <w:r>
         <w:t xml:space="preserve"> </w:t>
       </w:r>
+      <w:bookmarkEnd w:id="0"/>
       <w:bookmarkEnd w:id="1"/>
-      <w:bookmarkEnd w:id="2"/>
       <w:r>
         <w:t xml:space="preserve">are necessary; the </w:t>
       </w:r>
@@ -635,7 +642,50 @@
         <w:pStyle w:val="ListParagraph"/>
       </w:pPr>
       <w:r>
-        <w:t>Most likely, yes. If the two bulks are from two different runs, it is possible that the fastq files have different quality scores encoding; the pipeline should be able to deal with this issue. However, if a single bulk was generated by concatenating fasq files with different encodings, the program might spit an error message. In such case you should try and fix this. Here are some tools that can help you deal with this kind of problem:</w:t>
+        <w:t>Most likely, yes.</w:t>
+      </w:r>
+      <w:r>
+        <w:t xml:space="preserve"> If you just concatenated two lanes that were separated by your sequencing facility, that shouldn’t be a problem.</w:t>
+      </w:r>
+      <w:r>
+        <w:t xml:space="preserve"> If the two </w:t>
+      </w:r>
+      <w:r>
+        <w:t>runs</w:t>
+      </w:r>
+      <w:r>
+        <w:t xml:space="preserve"> </w:t>
+      </w:r>
+      <w:r>
+        <w:t>were sequenced at two different time points</w:t>
+      </w:r>
+      <w:r>
+        <w:t xml:space="preserve">, it is possible that the fastq files have different quality scores encoding; the pipeline should be able to deal with this issue. However, if a single bulk was generated by concatenating fasq files with different encodings, the program might </w:t>
+      </w:r>
+    </w:p>
+    <w:p>
+      <w:pPr>
+        <w:pStyle w:val="ListParagraph"/>
+        <w:rPr>
+          <w:rStyle w:val="Hyperlink"/>
+          <w:color w:val="auto"/>
+          <w:u w:val="none"/>
+        </w:rPr>
+      </w:pPr>
+      <w:r>
+        <w:t xml:space="preserve">spit an error message. In such </w:t>
+      </w:r>
+      <w:r>
+        <w:t>case,</w:t>
+      </w:r>
+      <w:r>
+        <w:t xml:space="preserve"> you should try and fix this. Here are some tools that can </w:t>
+      </w:r>
+      <w:r>
+        <w:t xml:space="preserve">help you deal with this kind of </w:t>
+      </w:r>
+      <w:r>
+        <w:t>problem:</w:t>
       </w:r>
       <w:r>
         <w:t xml:space="preserve"> </w:t>
@@ -648,6 +698,40 @@
           <w:t>https://en.wikipedia.org/wiki/FASTQ_format#cite_note-7</w:t>
         </w:r>
       </w:hyperlink>
+    </w:p>
+    <w:p>
+      <w:pPr>
+        <w:pStyle w:val="ListParagraph"/>
+        <w:numPr>
+          <w:ilvl w:val="0"/>
+          <w:numId w:val="1"/>
+        </w:numPr>
+      </w:pPr>
+      <w:r>
+        <w:t>What if my mutation is dominant?</w:t>
+      </w:r>
+    </w:p>
+    <w:p>
+      <w:pPr>
+        <w:pStyle w:val="ListParagraph"/>
+      </w:pPr>
+      <w:r>
+        <w:t>Mapping dominant mutations takes the same principles of recessive mutation. The only difference is that the user needs to assign the wt bulk as if it is the mutant bulk since this will be the bulk where the causal SNP doesn’t segregate and the bulk with the mutant phenotype should be assigned as if it was the wt bulk since it has both mutant and wt alleles (the wt allelels come from the heterozygous individual that, like the mutant homozygous individuals, have a mutant phenotype – because the mutation is dominant!).</w:t>
+      </w:r>
+      <w:r>
+        <w:t xml:space="preserve"> Bottom line, copy you</w:t>
+      </w:r>
+      <w:r>
+        <w:t>r</w:t>
+      </w:r>
+      <w:r>
+        <w:t xml:space="preserve"> wt fastq files</w:t>
+      </w:r>
+      <w:r>
+        <w:t xml:space="preserve"> to the fastq folder as instructed but give them the name mut.R1.fastq (and R2 if you have paired-end sequencing) and do the opposite with your mutant file(s); then run it as usual.</w:t>
+      </w:r>
+      <w:bookmarkStart w:id="2" w:name="_GoBack"/>
+      <w:bookmarkEnd w:id="2"/>
     </w:p>
     <w:p>
       <w:pPr>
@@ -674,7 +758,7 @@
   <w:abstractNum w:abstractNumId="0">
     <w:nsid w:val="22CE6F39"/>
     <w:multiLevelType w:val="hybridMultilevel"/>
-    <w:tmpl w:val="C678602A"/>
+    <w:tmpl w:val="76368284"/>
     <w:lvl w:ilvl="0" w:tplc="0409000F">
       <w:start w:val="1"/>
       <w:numFmt w:val="decimal"/>
@@ -1286,7 +1370,6 @@
   <w:style w:type="character" w:default="1" w:styleId="DefaultParagraphFont">
     <w:name w:val="Default Paragraph Font"/>
     <w:uiPriority w:val="1"/>
-    <w:semiHidden/>
     <w:unhideWhenUsed/>
   </w:style>
   <w:style w:type="table" w:default="1" w:styleId="TableNormal">

</xml_diff>

<commit_message>
Jen: changes: name line, rename var file, add dominant to simple.sh, read analysis.r vars from bash, edit FAQs & README files
</commit_message>
<xml_diff>
--- a/FAQs.docx
+++ b/FAQs.docx
@@ -3,9 +3,32 @@
 <w:document xmlns:wpc="http://schemas.microsoft.com/office/word/2010/wordprocessingCanvas" xmlns:mo="http://schemas.microsoft.com/office/mac/office/2008/main" xmlns:mc="http://schemas.openxmlformats.org/markup-compatibility/2006" xmlns:mv="urn:schemas-microsoft-com:mac:vml" xmlns:o="urn:schemas-microsoft-com:office:office" xmlns:r="http://schemas.openxmlformats.org/officeDocument/2006/relationships" xmlns:m="http://schemas.openxmlformats.org/officeDocument/2006/math" xmlns:v="urn:schemas-microsoft-com:vml" xmlns:wp14="http://schemas.microsoft.com/office/word/2010/wordprocessingDrawing" xmlns:wp="http://schemas.openxmlformats.org/drawingml/2006/wordprocessingDrawing" xmlns:w10="urn:schemas-microsoft-com:office:word" xmlns:w="http://schemas.openxmlformats.org/wordprocessingml/2006/main" xmlns:w14="http://schemas.microsoft.com/office/word/2010/wordml" xmlns:w15="http://schemas.microsoft.com/office/word/2012/wordml" xmlns:wpg="http://schemas.microsoft.com/office/word/2010/wordprocessingGroup" xmlns:wpi="http://schemas.microsoft.com/office/word/2010/wordprocessingInk" xmlns:wne="http://schemas.microsoft.com/office/word/2006/wordml" xmlns:wps="http://schemas.microsoft.com/office/word/2010/wordprocessingShape" mc:Ignorable="w14 w15 wp14">
   <w:body>
     <w:p>
-      <w:r>
-        <w:t>FACS</w:t>
-      </w:r>
+      <w:pPr>
+        <w:outlineLvl w:val="0"/>
+      </w:pPr>
+      <w:r>
+        <w:t>FA</w:t>
+      </w:r>
+      <w:ins w:id="0" w:author="Jennifer Modliszewski" w:date="2017-03-24T23:31:00Z">
+        <w:r>
+          <w:t>Q</w:t>
+        </w:r>
+      </w:ins>
+      <w:del w:id="1" w:author="Jennifer Modliszewski" w:date="2017-03-24T23:31:00Z">
+        <w:r>
+          <w:delText>C</w:delText>
+        </w:r>
+      </w:del>
+      <w:ins w:id="2" w:author="Microsoft Office User" w:date="2017-03-25T09:48:00Z">
+        <w:r>
+          <w:t>s</w:t>
+        </w:r>
+      </w:ins>
+      <w:del w:id="3" w:author="Microsoft Office User" w:date="2017-03-25T09:48:00Z">
+        <w:r>
+          <w:delText>S</w:delText>
+        </w:r>
+      </w:del>
     </w:p>
     <w:p/>
     <w:p>
@@ -15,11 +38,51 @@
           <w:ilvl w:val="0"/>
           <w:numId w:val="1"/>
         </w:numPr>
-      </w:pPr>
-      <w:r>
-        <w:t>What organisms are covered</w:t>
-      </w:r>
-      <w:r>
+        <w:rPr>
+          <w:b/>
+          <w:rPrChange w:id="4" w:author="Jennifer Modliszewski" w:date="2017-03-24T23:31:00Z">
+            <w:rPr/>
+          </w:rPrChange>
+        </w:rPr>
+      </w:pPr>
+      <w:r>
+        <w:rPr>
+          <w:b/>
+          <w:rPrChange w:id="5" w:author="Jennifer Modliszewski" w:date="2017-03-24T23:31:00Z">
+            <w:rPr/>
+          </w:rPrChange>
+        </w:rPr>
+        <w:t xml:space="preserve">What organisms are </w:t>
+      </w:r>
+      <w:del w:id="6" w:author="Jennifer Modliszewski" w:date="2017-03-23T14:09:00Z">
+        <w:r>
+          <w:rPr>
+            <w:b/>
+            <w:rPrChange w:id="7" w:author="Jennifer Modliszewski" w:date="2017-03-24T23:31:00Z">
+              <w:rPr/>
+            </w:rPrChange>
+          </w:rPr>
+          <w:delText>covered</w:delText>
+        </w:r>
+      </w:del>
+      <w:ins w:id="8" w:author="Jennifer Modliszewski" w:date="2017-03-23T14:09:00Z">
+        <w:r>
+          <w:rPr>
+            <w:b/>
+            <w:rPrChange w:id="9" w:author="Jennifer Modliszewski" w:date="2017-03-24T23:31:00Z">
+              <w:rPr/>
+            </w:rPrChange>
+          </w:rPr>
+          <w:t>supported</w:t>
+        </w:r>
+      </w:ins>
+      <w:r>
+        <w:rPr>
+          <w:b/>
+          <w:rPrChange w:id="10" w:author="Jennifer Modliszewski" w:date="2017-03-24T23:31:00Z">
+            <w:rPr/>
+          </w:rPrChange>
+        </w:rPr>
         <w:t>?</w:t>
       </w:r>
     </w:p>
@@ -30,33 +93,43 @@
       <w:r>
         <w:t xml:space="preserve">Currently the Simple tool can map genes for the following species: </w:t>
       </w:r>
+      <w:proofErr w:type="spellStart"/>
       <w:r>
         <w:t>Arabidopsis_thaliana</w:t>
       </w:r>
+      <w:proofErr w:type="spellEnd"/>
       <w:r>
         <w:t xml:space="preserve">, </w:t>
       </w:r>
+      <w:proofErr w:type="spellStart"/>
       <w:r>
         <w:t>Oryza_sativa_Japonica</w:t>
       </w:r>
+      <w:proofErr w:type="spellEnd"/>
       <w:r>
         <w:t xml:space="preserve">, </w:t>
       </w:r>
+      <w:proofErr w:type="spellStart"/>
       <w:r>
         <w:t>Zea_mays</w:t>
       </w:r>
+      <w:proofErr w:type="spellEnd"/>
       <w:r>
         <w:t xml:space="preserve">, </w:t>
       </w:r>
+      <w:proofErr w:type="spellStart"/>
       <w:r>
         <w:t>Solanum_lycopersicum</w:t>
       </w:r>
+      <w:proofErr w:type="spellEnd"/>
       <w:r>
         <w:t xml:space="preserve">, </w:t>
       </w:r>
+      <w:proofErr w:type="spellStart"/>
       <w:r>
         <w:t>Drosophila_melanogaster</w:t>
       </w:r>
+      <w:proofErr w:type="spellEnd"/>
       <w:r>
         <w:t>. However, it is very easy to enable Simple to map mutants of other species; see question 2.</w:t>
       </w:r>
@@ -68,11 +141,29 @@
           <w:ilvl w:val="0"/>
           <w:numId w:val="1"/>
         </w:numPr>
-      </w:pPr>
-      <w:r>
+        <w:rPr>
+          <w:b/>
+          <w:rPrChange w:id="11" w:author="Jennifer Modliszewski" w:date="2017-03-24T23:31:00Z">
+            <w:rPr/>
+          </w:rPrChange>
+        </w:rPr>
+      </w:pPr>
+      <w:r>
+        <w:rPr>
+          <w:b/>
+          <w:rPrChange w:id="12" w:author="Jennifer Modliszewski" w:date="2017-03-24T23:31:00Z">
+            <w:rPr/>
+          </w:rPrChange>
+        </w:rPr>
         <w:t>What if my organism is not included</w:t>
       </w:r>
       <w:r>
+        <w:rPr>
+          <w:b/>
+          <w:rPrChange w:id="13" w:author="Jennifer Modliszewski" w:date="2017-03-24T23:31:00Z">
+            <w:rPr/>
+          </w:rPrChange>
+        </w:rPr>
         <w:t>?</w:t>
       </w:r>
     </w:p>
@@ -87,7 +178,20 @@
         <w:t xml:space="preserve"> add it; open the file data_base.txt with Excel.</w:t>
       </w:r>
       <w:r>
-        <w:t xml:space="preserve"> You want to add another new row with information about your organism in a way simple can read it</w:t>
+        <w:t xml:space="preserve"> You want to add another new row with information about your organism in a way </w:t>
+      </w:r>
+      <w:ins w:id="14" w:author="Jennifer Modliszewski" w:date="2017-03-23T14:09:00Z">
+        <w:r>
+          <w:t>S</w:t>
+        </w:r>
+      </w:ins>
+      <w:del w:id="15" w:author="Jennifer Modliszewski" w:date="2017-03-23T14:09:00Z">
+        <w:r>
+          <w:delText>s</w:delText>
+        </w:r>
+      </w:del>
+      <w:r>
+        <w:t>imple can read it</w:t>
       </w:r>
       <w:r>
         <w:t xml:space="preserve"> (each row in data_base.txt stores information for a single organism)</w:t>
@@ -98,14 +202,40 @@
       <w:r>
         <w:t xml:space="preserve"> (no special characters besides _ (underscore)</w:t>
       </w:r>
+      <w:ins w:id="16" w:author="Jennifer Modliszewski" w:date="2017-03-23T14:09:00Z">
+        <w:r>
+          <w:t>)</w:t>
+        </w:r>
+      </w:ins>
       <w:r>
         <w:t xml:space="preserve">, in the second column paste the link to the </w:t>
       </w:r>
-      <w:r>
-        <w:t>gz (compressed)</w:t>
-      </w:r>
-      <w:r>
-        <w:t xml:space="preserve"> genome fasta file. Many are hosted on Ensembl. You can look at the other species rows</w:t>
+      <w:proofErr w:type="spellStart"/>
+      <w:r>
+        <w:t>gz</w:t>
+      </w:r>
+      <w:proofErr w:type="spellEnd"/>
+      <w:r>
+        <w:t xml:space="preserve"> (compressed)</w:t>
+      </w:r>
+      <w:r>
+        <w:t xml:space="preserve"> genome </w:t>
+      </w:r>
+      <w:proofErr w:type="spellStart"/>
+      <w:r>
+        <w:t>fasta</w:t>
+      </w:r>
+      <w:proofErr w:type="spellEnd"/>
+      <w:r>
+        <w:t xml:space="preserve"> file. Many are hosted on </w:t>
+      </w:r>
+      <w:proofErr w:type="spellStart"/>
+      <w:r>
+        <w:t>Ensembl</w:t>
+      </w:r>
+      <w:proofErr w:type="spellEnd"/>
+      <w:r>
+        <w:t>. You can look at the other species rows</w:t>
       </w:r>
       <w:r>
         <w:t xml:space="preserve"> to figure out how to find this link</w:t>
@@ -123,19 +253,48 @@
         <w:t xml:space="preserve"> compressed,</w:t>
       </w:r>
       <w:r>
-        <w:t xml:space="preserve"> gz link to</w:t>
-      </w:r>
-      <w:r>
-        <w:t xml:space="preserve"> the known variants gz file</w:t>
-      </w:r>
-      <w:r>
-        <w:t>. You can find it the same way you found the link for the compressed fasta file.</w:t>
+        <w:t xml:space="preserve"> </w:t>
+      </w:r>
+      <w:proofErr w:type="spellStart"/>
+      <w:r>
+        <w:t>gz</w:t>
+      </w:r>
+      <w:proofErr w:type="spellEnd"/>
+      <w:r>
+        <w:t xml:space="preserve"> link to</w:t>
+      </w:r>
+      <w:r>
+        <w:t xml:space="preserve"> the known variants </w:t>
+      </w:r>
+      <w:proofErr w:type="spellStart"/>
+      <w:r>
+        <w:t>gz</w:t>
+      </w:r>
+      <w:proofErr w:type="spellEnd"/>
+      <w:r>
+        <w:t xml:space="preserve"> file</w:t>
+      </w:r>
+      <w:r>
+        <w:t xml:space="preserve">. You can find it the same way you found the link for the compressed </w:t>
+      </w:r>
+      <w:proofErr w:type="spellStart"/>
+      <w:r>
+        <w:t>fasta</w:t>
+      </w:r>
+      <w:proofErr w:type="spellEnd"/>
+      <w:r>
+        <w:t xml:space="preserve"> file.</w:t>
       </w:r>
       <w:r>
         <w:t xml:space="preserve"> If your species doesn’t have this file, copy the following string to your </w:t>
       </w:r>
-      <w:r>
-        <w:t xml:space="preserve">knownsnps column: </w:t>
+      <w:proofErr w:type="spellStart"/>
+      <w:r>
+        <w:t>knownsnps</w:t>
+      </w:r>
+      <w:proofErr w:type="spellEnd"/>
+      <w:r>
+        <w:t xml:space="preserve"> column: </w:t>
       </w:r>
       <w:hyperlink r:id="rId5" w:history="1">
         <w:r>
@@ -146,7 +305,15 @@
         </w:r>
       </w:hyperlink>
       <w:r>
-        <w:t>. The forth column info</w:t>
+        <w:t>. The fo</w:t>
+      </w:r>
+      <w:ins w:id="17" w:author="Jennifer Modliszewski" w:date="2017-03-23T14:10:00Z">
+        <w:r>
+          <w:t>u</w:t>
+        </w:r>
+      </w:ins>
+      <w:r>
+        <w:t>rth column info</w:t>
       </w:r>
       <w:r>
         <w:t>rmation</w:t>
@@ -164,7 +331,15 @@
         <w:t>snpEff.database.xlsx</w:t>
       </w:r>
       <w:r>
-        <w:t xml:space="preserve"> file inside the folder SnpEff which is located in the folder programs. Find your organism name</w:t>
+        <w:t xml:space="preserve"> file inside the folder </w:t>
+      </w:r>
+      <w:proofErr w:type="spellStart"/>
+      <w:r>
+        <w:t>SnpEff</w:t>
+      </w:r>
+      <w:proofErr w:type="spellEnd"/>
+      <w:r>
+        <w:t xml:space="preserve"> which is located in the folder programs. Find your organism name</w:t>
       </w:r>
       <w:r>
         <w:t xml:space="preserve"> (column #2</w:t>
@@ -188,7 +363,15 @@
         <w:t>of</w:t>
       </w:r>
       <w:r>
-        <w:t xml:space="preserve"> column #1 (Genome); if your genome has more than one entry we recommend to use the highest number (genome annotation). Paste it to the forth column of your newly added species in the data_base.txt file. Save the file and close it</w:t>
+        <w:t xml:space="preserve"> column #1 (Genome); if your genome has more than one entry we recommend to use the highest number (genome annotation). Paste it to the fo</w:t>
+      </w:r>
+      <w:ins w:id="18" w:author="Jennifer Modliszewski" w:date="2017-03-23T14:10:00Z">
+        <w:r>
+          <w:t>u</w:t>
+        </w:r>
+      </w:ins>
+      <w:r>
+        <w:t>rth column of your newly added species in the data_base.txt file. Save the file and close it</w:t>
       </w:r>
       <w:r>
         <w:t>.</w:t>
@@ -201,11 +384,29 @@
           <w:ilvl w:val="0"/>
           <w:numId w:val="1"/>
         </w:numPr>
-      </w:pPr>
-      <w:r>
+        <w:rPr>
+          <w:b/>
+          <w:rPrChange w:id="19" w:author="Jennifer Modliszewski" w:date="2017-03-24T23:31:00Z">
+            <w:rPr/>
+          </w:rPrChange>
+        </w:rPr>
+      </w:pPr>
+      <w:r>
+        <w:rPr>
+          <w:b/>
+          <w:rPrChange w:id="20" w:author="Jennifer Modliszewski" w:date="2017-03-24T23:31:00Z">
+            <w:rPr/>
+          </w:rPrChange>
+        </w:rPr>
         <w:t>How much time will it take the program to run</w:t>
       </w:r>
       <w:r>
+        <w:rPr>
+          <w:b/>
+          <w:rPrChange w:id="21" w:author="Jennifer Modliszewski" w:date="2017-03-24T23:31:00Z">
+            <w:rPr/>
+          </w:rPrChange>
+        </w:rPr>
         <w:t>?</w:t>
       </w:r>
     </w:p>
@@ -214,7 +415,15 @@
         <w:pStyle w:val="ListParagraph"/>
       </w:pPr>
       <w:r>
-        <w:t xml:space="preserve">We experienced time ranging from a few hours to ~48 hours depending on your machine, the size of your fastq files </w:t>
+        <w:t xml:space="preserve">We experienced time ranging from a few hours to ~48 hours depending on your machine, the size of your </w:t>
+      </w:r>
+      <w:proofErr w:type="spellStart"/>
+      <w:r>
+        <w:t>fastq</w:t>
+      </w:r>
+      <w:proofErr w:type="spellEnd"/>
+      <w:r>
+        <w:t xml:space="preserve"> files </w:t>
       </w:r>
       <w:r>
         <w:t xml:space="preserve">(which actually reflects </w:t>
@@ -222,6 +431,11 @@
       <w:r>
         <w:t>the size of your genome</w:t>
       </w:r>
+      <w:ins w:id="22" w:author="Jennifer Modliszewski" w:date="2017-03-23T14:10:00Z">
+        <w:r>
+          <w:t xml:space="preserve"> and depth of coverage</w:t>
+        </w:r>
+      </w:ins>
       <w:r>
         <w:t>)</w:t>
       </w:r>
@@ -236,11 +450,29 @@
           <w:ilvl w:val="0"/>
           <w:numId w:val="1"/>
         </w:numPr>
-      </w:pPr>
-      <w:r>
+        <w:rPr>
+          <w:b/>
+          <w:rPrChange w:id="23" w:author="Jennifer Modliszewski" w:date="2017-03-24T23:31:00Z">
+            <w:rPr/>
+          </w:rPrChange>
+        </w:rPr>
+      </w:pPr>
+      <w:r>
+        <w:rPr>
+          <w:b/>
+          <w:rPrChange w:id="24" w:author="Jennifer Modliszewski" w:date="2017-03-24T23:31:00Z">
+            <w:rPr/>
+          </w:rPrChange>
+        </w:rPr>
         <w:t>How do I know that the program finished running</w:t>
       </w:r>
       <w:r>
+        <w:rPr>
+          <w:b/>
+          <w:rPrChange w:id="25" w:author="Jennifer Modliszewski" w:date="2017-03-24T23:31:00Z">
+            <w:rPr/>
+          </w:rPrChange>
+        </w:rPr>
         <w:t>?</w:t>
       </w:r>
     </w:p>
@@ -263,11 +495,26 @@
       <w:r>
         <w:t xml:space="preserve">What if I have no genes in my </w:t>
       </w:r>
+      <w:proofErr w:type="spellStart"/>
       <w:r>
         <w:t>EMS.</w:t>
       </w:r>
       <w:r>
-        <w:t>cands4 list</w:t>
+        <w:t>cand</w:t>
+      </w:r>
+      <w:ins w:id="26" w:author="Jennifer Modliszewski" w:date="2017-03-23T14:11:00Z">
+        <w:r>
+          <w:t>idates</w:t>
+        </w:r>
+      </w:ins>
+      <w:proofErr w:type="spellEnd"/>
+      <w:del w:id="27" w:author="Jennifer Modliszewski" w:date="2017-03-23T14:11:00Z">
+        <w:r>
+          <w:delText>s4</w:delText>
+        </w:r>
+      </w:del>
+      <w:r>
+        <w:t xml:space="preserve"> list</w:t>
       </w:r>
       <w:r>
         <w:t>?</w:t>
@@ -296,8 +543,18 @@
         <w:t>EMS.</w:t>
       </w:r>
       <w:r>
-        <w:t>cands4</w:t>
-      </w:r>
+        <w:t>cand</w:t>
+      </w:r>
+      <w:ins w:id="28" w:author="Jennifer Modliszewski" w:date="2017-03-23T14:11:00Z">
+        <w:r>
+          <w:t>idates</w:t>
+        </w:r>
+      </w:ins>
+      <w:del w:id="29" w:author="Jennifer Modliszewski" w:date="2017-03-23T14:11:00Z">
+        <w:r>
+          <w:delText>s4</w:delText>
+        </w:r>
+      </w:del>
       <w:r>
         <w:t>.txt</w:t>
       </w:r>
@@ -339,7 +596,60 @@
         <w:ind w:left="1080"/>
       </w:pPr>
       <w:r>
-        <w:t>It is possible that as a result of sampling error, i.e., collecting a few wt individuals into your mutant bulk your causal mutation was not recognized as homozygous</w:t>
+        <w:t>It is possible that as a result of sampling error</w:t>
+      </w:r>
+      <w:ins w:id="30" w:author="Jennifer Modliszewski" w:date="2017-03-24T23:38:00Z">
+        <w:r>
+          <w:t xml:space="preserve"> or a modifying locus</w:t>
+        </w:r>
+      </w:ins>
+      <w:r>
+        <w:t>,</w:t>
+      </w:r>
+      <w:del w:id="31" w:author="Jennifer Modliszewski" w:date="2017-03-24T23:38:00Z">
+        <w:r>
+          <w:delText xml:space="preserve"> i.e., collecting</w:delText>
+        </w:r>
+      </w:del>
+      <w:r>
+        <w:t xml:space="preserve"> a few </w:t>
+      </w:r>
+      <w:proofErr w:type="spellStart"/>
+      <w:r>
+        <w:t>wt</w:t>
+      </w:r>
+      <w:proofErr w:type="spellEnd"/>
+      <w:r>
+        <w:t xml:space="preserve"> </w:t>
+      </w:r>
+      <w:ins w:id="32" w:author="Jennifer Modliszewski" w:date="2017-03-24T23:38:00Z">
+        <w:r>
+          <w:t xml:space="preserve">or heterozygous </w:t>
+        </w:r>
+      </w:ins>
+      <w:r>
+        <w:t xml:space="preserve">individuals </w:t>
+      </w:r>
+      <w:del w:id="33" w:author="Jennifer Modliszewski" w:date="2017-03-24T23:39:00Z">
+        <w:r>
+          <w:delText xml:space="preserve">into </w:delText>
+        </w:r>
+      </w:del>
+      <w:ins w:id="34" w:author="Jennifer Modliszewski" w:date="2017-03-24T23:39:00Z">
+        <w:r>
+          <w:t xml:space="preserve">were in </w:t>
+        </w:r>
+      </w:ins>
+      <w:r>
+        <w:t>your mutant bulk</w:t>
+      </w:r>
+      <w:ins w:id="35" w:author="Jennifer Modliszewski" w:date="2017-03-24T23:39:00Z">
+        <w:r>
+          <w:t>, meaning that</w:t>
+        </w:r>
+      </w:ins>
+      <w:r>
+        <w:t xml:space="preserve"> your causal mutation was not recognized as homozygous</w:t>
       </w:r>
       <w:r>
         <w:t xml:space="preserve"> in the mutant bulk</w:t>
@@ -356,8 +666,18 @@
       <w:r>
         <w:t>EMS.</w:t>
       </w:r>
-      <w:r>
-        <w:t>plot4.txt. Now you are looking for</w:t>
+      <w:ins w:id="36" w:author="Jennifer Modliszewski" w:date="2017-03-24T15:13:00Z">
+        <w:r>
+          <w:t>allSNPs</w:t>
+        </w:r>
+      </w:ins>
+      <w:del w:id="37" w:author="Jennifer Modliszewski" w:date="2017-03-24T15:13:00Z">
+        <w:r>
+          <w:delText>plot4</w:delText>
+        </w:r>
+      </w:del>
+      <w:r>
+        <w:t>.txt. Now you are looking for</w:t>
       </w:r>
       <w:r>
         <w:t xml:space="preserve"> a</w:t>
@@ -369,10 +689,55 @@
         <w:t>record</w:t>
       </w:r>
       <w:r>
-        <w:t xml:space="preserve"> (row/SNP) that has a low number in the mut.ref column #10</w:t>
-      </w:r>
-      <w:r>
-        <w:t xml:space="preserve"> a much higher number in mut.alt column #11 and wt.ref/wt.alt ratio should be ~2/1. </w:t>
+        <w:t xml:space="preserve"> (row/SNP) that has a low number in the </w:t>
+      </w:r>
+      <w:proofErr w:type="spellStart"/>
+      <w:r>
+        <w:t>mut.ref</w:t>
+      </w:r>
+      <w:proofErr w:type="spellEnd"/>
+      <w:r>
+        <w:t xml:space="preserve"> column #10</w:t>
+      </w:r>
+      <w:r>
+        <w:t xml:space="preserve"> a much higher number in </w:t>
+      </w:r>
+      <w:proofErr w:type="spellStart"/>
+      <w:r>
+        <w:t>mut.alt</w:t>
+      </w:r>
+      <w:proofErr w:type="spellEnd"/>
+      <w:r>
+        <w:t xml:space="preserve"> column #11 and </w:t>
+      </w:r>
+      <w:proofErr w:type="spellStart"/>
+      <w:r>
+        <w:t>wt.ref</w:t>
+      </w:r>
+      <w:proofErr w:type="spellEnd"/>
+      <w:r>
+        <w:t>/</w:t>
+      </w:r>
+      <w:proofErr w:type="spellStart"/>
+      <w:r>
+        <w:t>wt.alt</w:t>
+      </w:r>
+      <w:proofErr w:type="spellEnd"/>
+      <w:r>
+        <w:t xml:space="preserve"> ratio should be ~2</w:t>
+      </w:r>
+      <w:ins w:id="38" w:author="Jennifer Modliszewski" w:date="2017-03-24T23:37:00Z">
+        <w:r>
+          <w:t>:</w:t>
+        </w:r>
+      </w:ins>
+      <w:del w:id="39" w:author="Jennifer Modliszewski" w:date="2017-03-24T23:37:00Z">
+        <w:r>
+          <w:delText>/</w:delText>
+        </w:r>
+      </w:del>
+      <w:r>
+        <w:t xml:space="preserve">1. </w:t>
       </w:r>
       <w:r>
         <w:t>Additionally,</w:t>
@@ -415,7 +780,11 @@
         <w:t xml:space="preserve">. </w:t>
       </w:r>
       <w:r>
-        <w:t>For example, in the FASTA file of Arabidopsis thaliana, release 31</w:t>
+        <w:t xml:space="preserve">For example, in the FASTA file of </w:t>
+      </w:r>
+      <w:r>
+        <w:lastRenderedPageBreak/>
+        <w:t>Arabidopsis thaliana, release 31</w:t>
       </w:r>
       <w:r>
         <w:t>,</w:t>
@@ -427,7 +796,6 @@
         <w:t xml:space="preserve">incorrectly; the </w:t>
       </w:r>
       <w:r>
-        <w:lastRenderedPageBreak/>
         <w:t>VCF</w:t>
       </w:r>
       <w:r>
@@ -458,7 +826,15 @@
         <w:t>might want to check these</w:t>
       </w:r>
       <w:r>
-        <w:t xml:space="preserve"> files in the refs folder</w:t>
+        <w:t xml:space="preserve"> files in the </w:t>
+      </w:r>
+      <w:proofErr w:type="gramStart"/>
+      <w:r>
+        <w:t>refs</w:t>
+      </w:r>
+      <w:proofErr w:type="gramEnd"/>
+      <w:r>
+        <w:t xml:space="preserve"> folder</w:t>
       </w:r>
       <w:r>
         <w:t xml:space="preserve"> (you </w:t>
@@ -486,7 +862,15 @@
         <w:ind w:left="1080"/>
       </w:pPr>
       <w:r>
-        <w:t>Simple will only report indels up to a certain size</w:t>
+        <w:t xml:space="preserve">Simple will only report </w:t>
+      </w:r>
+      <w:proofErr w:type="spellStart"/>
+      <w:r>
+        <w:t>indels</w:t>
+      </w:r>
+      <w:proofErr w:type="spellEnd"/>
+      <w:r>
+        <w:t xml:space="preserve"> up to a certain size</w:t>
       </w:r>
       <w:r>
         <w:t>; large genomic deletions that are rare but possible in EMS like screens are not likely to be detected.</w:t>
@@ -527,9 +911,57 @@
           <w:ilvl w:val="0"/>
           <w:numId w:val="1"/>
         </w:numPr>
-      </w:pPr>
-      <w:r>
-        <w:t>How much memory do I need?</w:t>
+        <w:rPr>
+          <w:b/>
+          <w:rPrChange w:id="40" w:author="Jennifer Modliszewski" w:date="2017-03-24T23:31:00Z">
+            <w:rPr/>
+          </w:rPrChange>
+        </w:rPr>
+      </w:pPr>
+      <w:r>
+        <w:rPr>
+          <w:b/>
+          <w:rPrChange w:id="41" w:author="Jennifer Modliszewski" w:date="2017-03-24T23:31:00Z">
+            <w:rPr/>
+          </w:rPrChange>
+        </w:rPr>
+        <w:t xml:space="preserve">How much </w:t>
+      </w:r>
+      <w:del w:id="42" w:author="Jennifer Modliszewski" w:date="2017-03-24T23:32:00Z">
+        <w:r>
+          <w:rPr>
+            <w:b/>
+            <w:rPrChange w:id="43" w:author="Jennifer Modliszewski" w:date="2017-03-24T23:31:00Z">
+              <w:rPr/>
+            </w:rPrChange>
+          </w:rPr>
+          <w:delText xml:space="preserve">memory </w:delText>
+        </w:r>
+      </w:del>
+      <w:ins w:id="44" w:author="Jennifer Modliszewski" w:date="2017-03-24T23:32:00Z">
+        <w:r>
+          <w:rPr>
+            <w:b/>
+          </w:rPr>
+          <w:t>disk</w:t>
+        </w:r>
+      </w:ins>
+      <w:ins w:id="45" w:author="Jennifer Modliszewski" w:date="2017-03-24T23:31:00Z">
+        <w:r>
+          <w:rPr>
+            <w:b/>
+          </w:rPr>
+          <w:t xml:space="preserve"> space </w:t>
+        </w:r>
+      </w:ins>
+      <w:r>
+        <w:rPr>
+          <w:b/>
+          <w:rPrChange w:id="46" w:author="Jennifer Modliszewski" w:date="2017-03-24T23:31:00Z">
+            <w:rPr/>
+          </w:rPrChange>
+        </w:rPr>
+        <w:t>do I need?</w:t>
       </w:r>
     </w:p>
     <w:p>
@@ -537,19 +969,56 @@
         <w:pStyle w:val="ListParagraph"/>
       </w:pPr>
       <w:r>
-        <w:t>Quite a lot, the output folder will fill up with ~100 gb, depending on the size of the input files (determined by the number of reads) and species (large genome size requires more reads) but essentially, only</w:t>
+        <w:t xml:space="preserve">Quite a lot, the output folder will fill up with ~100 </w:t>
+      </w:r>
+      <w:proofErr w:type="spellStart"/>
+      <w:r>
+        <w:t>gb</w:t>
+      </w:r>
+      <w:proofErr w:type="spellEnd"/>
+      <w:r>
+        <w:t>, depending on the size of the input files (determined by the number of reads) and species (large genome size requires more reads) but essentially, only</w:t>
       </w:r>
       <w:r>
         <w:t xml:space="preserve"> the three</w:t>
       </w:r>
       <w:r>
-        <w:t xml:space="preserve"> Rplot.pdf, </w:t>
+        <w:t xml:space="preserve"> </w:t>
+      </w:r>
+      <w:ins w:id="47" w:author="Jennifer Modliszewski" w:date="2017-03-24T15:12:00Z">
+        <w:r>
+          <w:t>EMS.</w:t>
+        </w:r>
+      </w:ins>
+      <w:r>
+        <w:t>Rplot</w:t>
+      </w:r>
+      <w:ins w:id="48" w:author="Jennifer Modliszewski" w:date="2017-03-24T15:12:00Z">
+        <w:r>
+          <w:t>.loess3</w:t>
+        </w:r>
+      </w:ins>
+      <w:r>
+        <w:t xml:space="preserve">.pdf, </w:t>
       </w:r>
       <w:r>
         <w:t>EMS.</w:t>
       </w:r>
       <w:r>
-        <w:t>cands4.txt,</w:t>
+        <w:t>cand</w:t>
+      </w:r>
+      <w:ins w:id="49" w:author="Jennifer Modliszewski" w:date="2017-03-24T15:12:00Z">
+        <w:r>
+          <w:t>idates</w:t>
+        </w:r>
+      </w:ins>
+      <w:del w:id="50" w:author="Jennifer Modliszewski" w:date="2017-03-24T15:12:00Z">
+        <w:r>
+          <w:delText>s4</w:delText>
+        </w:r>
+      </w:del>
+      <w:r>
+        <w:t>.txt,</w:t>
       </w:r>
       <w:r>
         <w:t xml:space="preserve"> </w:t>
@@ -557,14 +1026,24 @@
       <w:r>
         <w:t>EMS.</w:t>
       </w:r>
-      <w:r>
-        <w:t>plot4.txt</w:t>
+      <w:ins w:id="51" w:author="Jennifer Modliszewski" w:date="2017-03-24T15:13:00Z">
+        <w:r>
+          <w:t>allSNPs</w:t>
+        </w:r>
+      </w:ins>
+      <w:del w:id="52" w:author="Jennifer Modliszewski" w:date="2017-03-24T15:13:00Z">
+        <w:r>
+          <w:delText>plot4</w:delText>
+        </w:r>
+      </w:del>
+      <w:r>
+        <w:t>.txt</w:t>
       </w:r>
       <w:r>
         <w:t xml:space="preserve"> and </w:t>
       </w:r>
-      <w:bookmarkStart w:id="0" w:name="OLE_LINK1"/>
-      <w:bookmarkStart w:id="1" w:name="OLE_LINK2"/>
+      <w:bookmarkStart w:id="53" w:name="OLE_LINK1"/>
+      <w:bookmarkStart w:id="54" w:name="OLE_LINK2"/>
       <w:r>
         <w:t>EMS</w:t>
       </w:r>
@@ -574,8 +1053,8 @@
       <w:r>
         <w:t xml:space="preserve"> </w:t>
       </w:r>
-      <w:bookmarkEnd w:id="0"/>
-      <w:bookmarkEnd w:id="1"/>
+      <w:bookmarkEnd w:id="53"/>
+      <w:bookmarkEnd w:id="54"/>
       <w:r>
         <w:t xml:space="preserve">are necessary; the </w:t>
       </w:r>
@@ -617,23 +1096,65 @@
           <w:ilvl w:val="0"/>
           <w:numId w:val="1"/>
         </w:numPr>
-      </w:pPr>
-      <w:r>
+        <w:rPr>
+          <w:b/>
+          <w:rPrChange w:id="55" w:author="Jennifer Modliszewski" w:date="2017-03-24T23:32:00Z">
+            <w:rPr/>
+          </w:rPrChange>
+        </w:rPr>
+      </w:pPr>
+      <w:r>
+        <w:rPr>
+          <w:b/>
+          <w:rPrChange w:id="56" w:author="Jennifer Modliszewski" w:date="2017-03-24T23:32:00Z">
+            <w:rPr/>
+          </w:rPrChange>
+        </w:rPr>
         <w:t>I have data</w:t>
       </w:r>
       <w:r>
+        <w:rPr>
+          <w:b/>
+          <w:rPrChange w:id="57" w:author="Jennifer Modliszewski" w:date="2017-03-24T23:32:00Z">
+            <w:rPr/>
+          </w:rPrChange>
+        </w:rPr>
         <w:t xml:space="preserve"> </w:t>
       </w:r>
       <w:r>
+        <w:rPr>
+          <w:b/>
+          <w:rPrChange w:id="58" w:author="Jennifer Modliszewski" w:date="2017-03-24T23:32:00Z">
+            <w:rPr/>
+          </w:rPrChange>
+        </w:rPr>
         <w:t>from two different runs</w:t>
       </w:r>
       <w:r>
+        <w:rPr>
+          <w:b/>
+          <w:rPrChange w:id="59" w:author="Jennifer Modliszewski" w:date="2017-03-24T23:32:00Z">
+            <w:rPr/>
+          </w:rPrChange>
+        </w:rPr>
         <w:t xml:space="preserve">, can I use </w:t>
       </w:r>
       <w:r>
+        <w:rPr>
+          <w:b/>
+          <w:rPrChange w:id="60" w:author="Jennifer Modliszewski" w:date="2017-03-24T23:32:00Z">
+            <w:rPr/>
+          </w:rPrChange>
+        </w:rPr>
         <w:t>SIMPLE</w:t>
       </w:r>
       <w:r>
+        <w:rPr>
+          <w:b/>
+          <w:rPrChange w:id="61" w:author="Jennifer Modliszewski" w:date="2017-03-24T23:32:00Z">
+            <w:rPr/>
+          </w:rPrChange>
+        </w:rPr>
         <w:t>?</w:t>
       </w:r>
     </w:p>
@@ -660,7 +1181,23 @@
         <w:t>were sequenced at two different time points</w:t>
       </w:r>
       <w:r>
-        <w:t xml:space="preserve">, it is possible that the fastq files have different quality scores encoding; the pipeline should be able to deal with this issue. However, if a single bulk was generated by concatenating fasq files with different encodings, the program might </w:t>
+        <w:t xml:space="preserve">, it is possible that the </w:t>
+      </w:r>
+      <w:proofErr w:type="spellStart"/>
+      <w:r>
+        <w:t>fastq</w:t>
+      </w:r>
+      <w:proofErr w:type="spellEnd"/>
+      <w:r>
+        <w:t xml:space="preserve"> files have different quality scores encoding; the pipeline should be able to deal with this issue. However, if a single bulk was generated by concatenating </w:t>
+      </w:r>
+      <w:proofErr w:type="spellStart"/>
+      <w:r>
+        <w:t>fasq</w:t>
+      </w:r>
+      <w:proofErr w:type="spellEnd"/>
+      <w:r>
+        <w:t xml:space="preserve"> files with different encodings, the program might </w:t>
       </w:r>
     </w:p>
     <w:p>
@@ -706,8 +1243,20 @@
           <w:ilvl w:val="0"/>
           <w:numId w:val="1"/>
         </w:numPr>
-      </w:pPr>
-      <w:r>
+        <w:rPr>
+          <w:b/>
+          <w:rPrChange w:id="62" w:author="Jennifer Modliszewski" w:date="2017-03-24T23:32:00Z">
+            <w:rPr/>
+          </w:rPrChange>
+        </w:rPr>
+      </w:pPr>
+      <w:r>
+        <w:rPr>
+          <w:b/>
+          <w:rPrChange w:id="63" w:author="Jennifer Modliszewski" w:date="2017-03-24T23:32:00Z">
+            <w:rPr/>
+          </w:rPrChange>
+        </w:rPr>
         <w:t>What if my mutation is dominant?</w:t>
       </w:r>
     </w:p>
@@ -715,23 +1264,56 @@
       <w:pPr>
         <w:pStyle w:val="ListParagraph"/>
       </w:pPr>
-      <w:r>
-        <w:t>Mapping dominant mutations takes the same principles of recessive mutation. The only difference is that the user needs to assign the wt bulk as if it is the mutant bulk since this will be the bulk where the causal SNP doesn’t segregate and the bulk with the mutant phenotype should be assigned as if it was the wt bulk since it has both mutant and wt alleles (the wt allelels come from the heterozygous individual that, like the mutant homozygous individuals, have a mutant phenotype – because the mutation is dominant!).</w:t>
-      </w:r>
-      <w:r>
-        <w:t xml:space="preserve"> Bottom line, copy you</w:t>
-      </w:r>
-      <w:r>
-        <w:t>r</w:t>
-      </w:r>
-      <w:r>
-        <w:t xml:space="preserve"> wt fastq files</w:t>
-      </w:r>
-      <w:r>
-        <w:t xml:space="preserve"> to the fastq folder as instructed but give them the name mut.R1.fastq (and R2 if you have paired-end sequencing) and do the opposite with your mutant file(s); then run it as usual.</w:t>
-      </w:r>
-      <w:bookmarkStart w:id="2" w:name="_GoBack"/>
-      <w:bookmarkEnd w:id="2"/>
+      <w:ins w:id="64" w:author="Jennifer Modliszewski" w:date="2017-03-24T23:36:00Z">
+        <w:r>
+          <w:t xml:space="preserve">First, </w:t>
+        </w:r>
+      </w:ins>
+      <w:ins w:id="65" w:author="Jennifer Modliszewski" w:date="2017-03-24T23:33:00Z">
+        <w:r>
+          <w:t xml:space="preserve">refer to the README file for instructions on how to set the mutation to dominant. </w:t>
+        </w:r>
+      </w:ins>
+      <w:r>
+        <w:t xml:space="preserve">Mapping dominant mutations takes the same principles of recessive mutation. The only difference is that the </w:t>
+      </w:r>
+      <w:del w:id="66" w:author="Jennifer Modliszewski" w:date="2017-03-24T23:33:00Z">
+        <w:r>
+          <w:delText xml:space="preserve">user needs to assign the wt bulk as if it is the </w:delText>
+        </w:r>
+        <w:bookmarkStart w:id="67" w:name="_GoBack"/>
+        <w:bookmarkEnd w:id="67"/>
+        <w:r>
+          <w:delText>mutant bulk since this will be the bulk where the causal SNP doesn’t segregate and the bulk with the mutant phenotype should be assigned as if it was the wt bulk since it has both mutant and wt alleles (the wt allelels come from the heterozygous individual that, like the mutant homozygous individuals, have a mutant phenotype – because the mutation is dominant!).</w:delText>
+        </w:r>
+        <w:r>
+          <w:delText xml:space="preserve"> Bottom line, copy you</w:delText>
+        </w:r>
+        <w:r>
+          <w:delText>r</w:delText>
+        </w:r>
+        <w:r>
+          <w:delText xml:space="preserve"> wt fastq files</w:delText>
+        </w:r>
+        <w:r>
+          <w:delText xml:space="preserve"> to the fastq folder as instructed but give them the name mut.R1.fastq (and R2 if you have paired-end sequencing) and do the opposite with your mutant file(s); then run it as usual.</w:delText>
+        </w:r>
+      </w:del>
+      <w:proofErr w:type="spellStart"/>
+      <w:ins w:id="68" w:author="Jennifer Modliszewski" w:date="2017-03-24T23:33:00Z">
+        <w:r>
+          <w:t>wt</w:t>
+        </w:r>
+        <w:proofErr w:type="spellEnd"/>
+        <w:r>
+          <w:t xml:space="preserve"> bulk is expected to be homozygous for the</w:t>
+        </w:r>
+      </w:ins>
+      <w:ins w:id="69" w:author="Jennifer Modliszewski" w:date="2017-03-24T23:34:00Z">
+        <w:r>
+          <w:t xml:space="preserve"> reference allele, and the mutant bulk is expected to be segregating for homozygous and mutant individuals in a 2:1 ratio, respectively.</w:t>
+        </w:r>
+      </w:ins>
     </w:p>
     <w:p>
       <w:pPr>
@@ -964,6 +1546,17 @@
     <w:abstractNumId w:val="1"/>
   </w:num>
 </w:numbering>
+</file>
+
+<file path=word/people.xml><?xml version="1.0" encoding="utf-8"?>
+<w15:people xmlns:wpc="http://schemas.microsoft.com/office/word/2010/wordprocessingCanvas" xmlns:mo="http://schemas.microsoft.com/office/mac/office/2008/main" xmlns:mc="http://schemas.openxmlformats.org/markup-compatibility/2006" xmlns:mv="urn:schemas-microsoft-com:mac:vml" xmlns:o="urn:schemas-microsoft-com:office:office" xmlns:r="http://schemas.openxmlformats.org/officeDocument/2006/relationships" xmlns:m="http://schemas.openxmlformats.org/officeDocument/2006/math" xmlns:v="urn:schemas-microsoft-com:vml" xmlns:wp14="http://schemas.microsoft.com/office/word/2010/wordprocessingDrawing" xmlns:wp="http://schemas.openxmlformats.org/drawingml/2006/wordprocessingDrawing" xmlns:w10="urn:schemas-microsoft-com:office:word" xmlns:w="http://schemas.openxmlformats.org/wordprocessingml/2006/main" xmlns:w14="http://schemas.microsoft.com/office/word/2010/wordml" xmlns:w15="http://schemas.microsoft.com/office/word/2012/wordml" xmlns:wpg="http://schemas.microsoft.com/office/word/2010/wordprocessingGroup" xmlns:wpi="http://schemas.microsoft.com/office/word/2010/wordprocessingInk" xmlns:wne="http://schemas.microsoft.com/office/word/2006/wordml" xmlns:wps="http://schemas.microsoft.com/office/word/2010/wordprocessingShape" mc:Ignorable="w14 w15 wp14">
+  <w15:person w15:author="Jennifer Modliszewski">
+    <w15:presenceInfo w15:providerId="Windows Live" w15:userId="a8c6aacd6f5cf18b"/>
+  </w15:person>
+  <w15:person w15:author="Microsoft Office User">
+    <w15:presenceInfo w15:providerId="None" w15:userId="Microsoft Office User"/>
+  </w15:person>
+</w15:people>
 </file>
 
 <file path=word/styles.xml><?xml version="1.0" encoding="utf-8"?>
@@ -1085,7 +1678,6 @@
     <w:lsdException w:name="HTML Sample" w:semiHidden="1" w:unhideWhenUsed="1"/>
     <w:lsdException w:name="HTML Typewriter" w:semiHidden="1" w:unhideWhenUsed="1"/>
     <w:lsdException w:name="HTML Variable" w:semiHidden="1" w:unhideWhenUsed="1"/>
-    <w:lsdException w:name="Normal Table" w:semiHidden="1" w:unhideWhenUsed="1"/>
     <w:lsdException w:name="annotation subject" w:semiHidden="1" w:unhideWhenUsed="1"/>
     <w:lsdException w:name="No List" w:semiHidden="1" w:unhideWhenUsed="1"/>
     <w:lsdException w:name="Outline List 1" w:semiHidden="1" w:unhideWhenUsed="1"/>
@@ -1131,11 +1723,9 @@
     <w:lsdException w:name="Table Subtle 1" w:semiHidden="1" w:unhideWhenUsed="1"/>
     <w:lsdException w:name="Table Subtle 2" w:semiHidden="1" w:unhideWhenUsed="1"/>
     <w:lsdException w:name="Table Web 1" w:semiHidden="1" w:unhideWhenUsed="1"/>
-    <w:lsdException w:name="Table Web 2" w:semiHidden="1" w:unhideWhenUsed="1"/>
     <w:lsdException w:name="Table Web 3" w:semiHidden="1" w:unhideWhenUsed="1"/>
     <w:lsdException w:name="Balloon Text" w:semiHidden="1" w:unhideWhenUsed="1"/>
     <w:lsdException w:name="Table Grid" w:uiPriority="39"/>
-    <w:lsdException w:name="Table Theme" w:semiHidden="1" w:unhideWhenUsed="1"/>
     <w:lsdException w:name="Note Level 1" w:semiHidden="1" w:unhideWhenUsed="1"/>
     <w:lsdException w:name="Note Level 2" w:semiHidden="1" w:unhideWhenUsed="1"/>
     <w:lsdException w:name="Note Level 3" w:semiHidden="1" w:unhideWhenUsed="1"/>
@@ -1370,6 +1960,7 @@
   <w:style w:type="character" w:default="1" w:styleId="DefaultParagraphFont">
     <w:name w:val="Default Paragraph Font"/>
     <w:uiPriority w:val="1"/>
+    <w:semiHidden/>
     <w:unhideWhenUsed/>
   </w:style>
   <w:style w:type="table" w:default="1" w:styleId="TableNormal">
@@ -1413,6 +2004,33 @@
     <w:rPr>
       <w:color w:val="0563C1" w:themeColor="hyperlink"/>
       <w:u w:val="single"/>
+    </w:rPr>
+  </w:style>
+  <w:style w:type="paragraph" w:styleId="BalloonText">
+    <w:name w:val="Balloon Text"/>
+    <w:basedOn w:val="Normal"/>
+    <w:link w:val="BalloonTextChar"/>
+    <w:uiPriority w:val="99"/>
+    <w:semiHidden/>
+    <w:unhideWhenUsed/>
+    <w:rsid w:val="007B0339"/>
+    <w:rPr>
+      <w:rFonts w:ascii="Times New Roman" w:hAnsi="Times New Roman" w:cs="Times New Roman"/>
+      <w:sz w:val="18"/>
+      <w:szCs w:val="18"/>
+    </w:rPr>
+  </w:style>
+  <w:style w:type="character" w:customStyle="1" w:styleId="BalloonTextChar">
+    <w:name w:val="Balloon Text Char"/>
+    <w:basedOn w:val="DefaultParagraphFont"/>
+    <w:link w:val="BalloonText"/>
+    <w:uiPriority w:val="99"/>
+    <w:semiHidden/>
+    <w:rsid w:val="007B0339"/>
+    <w:rPr>
+      <w:rFonts w:ascii="Times New Roman" w:hAnsi="Times New Roman" w:cs="Times New Roman"/>
+      <w:sz w:val="18"/>
+      <w:szCs w:val="18"/>
     </w:rPr>
   </w:style>
 </w:styles>

</xml_diff>

<commit_message>
adding protein affect conditions in simple.sh and editing FAQs
</commit_message>
<xml_diff>
--- a/FAQs.docx
+++ b/FAQs.docx
@@ -9,26 +9,12 @@
       <w:r>
         <w:t>FA</w:t>
       </w:r>
-      <w:ins w:id="0" w:author="Jennifer Modliszewski" w:date="2017-03-24T23:31:00Z">
-        <w:r>
-          <w:t>Q</w:t>
-        </w:r>
-      </w:ins>
-      <w:del w:id="1" w:author="Jennifer Modliszewski" w:date="2017-03-24T23:31:00Z">
-        <w:r>
-          <w:delText>C</w:delText>
-        </w:r>
-      </w:del>
-      <w:ins w:id="2" w:author="Microsoft Office User" w:date="2017-03-25T09:48:00Z">
-        <w:r>
-          <w:t>s</w:t>
-        </w:r>
-      </w:ins>
-      <w:del w:id="3" w:author="Microsoft Office User" w:date="2017-03-25T09:48:00Z">
-        <w:r>
-          <w:delText>S</w:delText>
-        </w:r>
-      </w:del>
+      <w:r>
+        <w:t>Q</w:t>
+      </w:r>
+      <w:r>
+        <w:t>S</w:t>
+      </w:r>
     </w:p>
     <w:p/>
     <w:p>
@@ -40,48 +26,23 @@
         </w:numPr>
         <w:rPr>
           <w:b/>
-          <w:rPrChange w:id="4" w:author="Jennifer Modliszewski" w:date="2017-03-24T23:31:00Z">
-            <w:rPr/>
-          </w:rPrChange>
-        </w:rPr>
-      </w:pPr>
-      <w:r>
-        <w:rPr>
-          <w:b/>
-          <w:rPrChange w:id="5" w:author="Jennifer Modliszewski" w:date="2017-03-24T23:31:00Z">
-            <w:rPr/>
-          </w:rPrChange>
+        </w:rPr>
+      </w:pPr>
+      <w:r>
+        <w:rPr>
+          <w:b/>
         </w:rPr>
         <w:t xml:space="preserve">What organisms are </w:t>
       </w:r>
-      <w:del w:id="6" w:author="Jennifer Modliszewski" w:date="2017-03-23T14:09:00Z">
-        <w:r>
-          <w:rPr>
-            <w:b/>
-            <w:rPrChange w:id="7" w:author="Jennifer Modliszewski" w:date="2017-03-24T23:31:00Z">
-              <w:rPr/>
-            </w:rPrChange>
-          </w:rPr>
-          <w:delText>covered</w:delText>
-        </w:r>
-      </w:del>
-      <w:ins w:id="8" w:author="Jennifer Modliszewski" w:date="2017-03-23T14:09:00Z">
-        <w:r>
-          <w:rPr>
-            <w:b/>
-            <w:rPrChange w:id="9" w:author="Jennifer Modliszewski" w:date="2017-03-24T23:31:00Z">
-              <w:rPr/>
-            </w:rPrChange>
-          </w:rPr>
-          <w:t>supported</w:t>
-        </w:r>
-      </w:ins>
-      <w:r>
-        <w:rPr>
-          <w:b/>
-          <w:rPrChange w:id="10" w:author="Jennifer Modliszewski" w:date="2017-03-24T23:31:00Z">
-            <w:rPr/>
-          </w:rPrChange>
+      <w:r>
+        <w:rPr>
+          <w:b/>
+        </w:rPr>
+        <w:t>supported</w:t>
+      </w:r>
+      <w:r>
+        <w:rPr>
+          <w:b/>
         </w:rPr>
         <w:t>?</w:t>
       </w:r>
@@ -130,6 +91,22 @@
         <w:t>Drosophila_melanogaster</w:t>
       </w:r>
       <w:proofErr w:type="spellEnd"/>
+      <w:r>
+        <w:t xml:space="preserve">, </w:t>
+      </w:r>
+      <w:proofErr w:type="spellStart"/>
+      <w:r>
+        <w:t>caenorhabditis_elegans</w:t>
+      </w:r>
+      <w:proofErr w:type="spellEnd"/>
+      <w:r>
+        <w:t xml:space="preserve"> and </w:t>
+      </w:r>
+      <w:r>
+        <w:t>danio_rerio</w:t>
+      </w:r>
+      <w:bookmarkStart w:id="0" w:name="_GoBack"/>
+      <w:bookmarkEnd w:id="0"/>
       <w:r>
         <w:t>. However, it is very easy to enable Simple to map mutants of other species; see question 2.</w:t>
       </w:r>
@@ -143,26 +120,17 @@
         </w:numPr>
         <w:rPr>
           <w:b/>
-          <w:rPrChange w:id="11" w:author="Jennifer Modliszewski" w:date="2017-03-24T23:31:00Z">
-            <w:rPr/>
-          </w:rPrChange>
-        </w:rPr>
-      </w:pPr>
-      <w:r>
-        <w:rPr>
-          <w:b/>
-          <w:rPrChange w:id="12" w:author="Jennifer Modliszewski" w:date="2017-03-24T23:31:00Z">
-            <w:rPr/>
-          </w:rPrChange>
+        </w:rPr>
+      </w:pPr>
+      <w:r>
+        <w:rPr>
+          <w:b/>
         </w:rPr>
         <w:t>What if my organism is not included</w:t>
       </w:r>
       <w:r>
         <w:rPr>
           <w:b/>
-          <w:rPrChange w:id="13" w:author="Jennifer Modliszewski" w:date="2017-03-24T23:31:00Z">
-            <w:rPr/>
-          </w:rPrChange>
         </w:rPr>
         <w:t>?</w:t>
       </w:r>
@@ -175,21 +143,20 @@
         <w:t>You can simply</w:t>
       </w:r>
       <w:r>
-        <w:t xml:space="preserve"> add it; open the file data_base.txt with Excel.</w:t>
+        <w:t xml:space="preserve"> add it; open the file data_base.txt with </w:t>
+      </w:r>
+      <w:r>
+        <w:t>a text editor</w:t>
+      </w:r>
+      <w:r>
+        <w:t>.</w:t>
       </w:r>
       <w:r>
         <w:t xml:space="preserve"> You want to add another new row with information about your organism in a way </w:t>
       </w:r>
-      <w:ins w:id="14" w:author="Jennifer Modliszewski" w:date="2017-03-23T14:09:00Z">
-        <w:r>
-          <w:t>S</w:t>
-        </w:r>
-      </w:ins>
-      <w:del w:id="15" w:author="Jennifer Modliszewski" w:date="2017-03-23T14:09:00Z">
-        <w:r>
-          <w:delText>s</w:delText>
-        </w:r>
-      </w:del>
+      <w:r>
+        <w:t>S</w:t>
+      </w:r>
       <w:r>
         <w:t>imple can read it</w:t>
       </w:r>
@@ -202,11 +169,9 @@
       <w:r>
         <w:t xml:space="preserve"> (no special characters besides _ (underscore)</w:t>
       </w:r>
-      <w:ins w:id="16" w:author="Jennifer Modliszewski" w:date="2017-03-23T14:09:00Z">
-        <w:r>
-          <w:t>)</w:t>
-        </w:r>
-      </w:ins>
+      <w:r>
+        <w:t>)</w:t>
+      </w:r>
       <w:r>
         <w:t xml:space="preserve">, in the second column paste the link to the </w:t>
       </w:r>
@@ -241,11 +206,16 @@
         <w:t xml:space="preserve"> to figure out how to find this link</w:t>
       </w:r>
       <w:r>
-        <w:t>. In the third colum</w:t>
+        <w:t xml:space="preserve">. In the third </w:t>
+      </w:r>
+      <w:proofErr w:type="gramStart"/>
+      <w:r>
+        <w:t>colum</w:t>
       </w:r>
       <w:r>
         <w:t>n</w:t>
       </w:r>
+      <w:proofErr w:type="gramEnd"/>
       <w:r>
         <w:t xml:space="preserve"> you will need the</w:t>
       </w:r>
@@ -307,11 +277,9 @@
       <w:r>
         <w:t>. The fo</w:t>
       </w:r>
-      <w:ins w:id="17" w:author="Jennifer Modliszewski" w:date="2017-03-23T14:10:00Z">
-        <w:r>
-          <w:t>u</w:t>
-        </w:r>
-      </w:ins>
+      <w:r>
+        <w:t>u</w:t>
+      </w:r>
       <w:r>
         <w:t>rth column info</w:t>
       </w:r>
@@ -339,7 +307,15 @@
       </w:r>
       <w:proofErr w:type="spellEnd"/>
       <w:r>
-        <w:t xml:space="preserve"> which is located in the folder programs. Find your organism name</w:t>
+        <w:t xml:space="preserve"> which </w:t>
+      </w:r>
+      <w:proofErr w:type="gramStart"/>
+      <w:r>
+        <w:t>is located in</w:t>
+      </w:r>
+      <w:proofErr w:type="gramEnd"/>
+      <w:r>
+        <w:t xml:space="preserve"> the folder programs. Find your organism name</w:t>
       </w:r>
       <w:r>
         <w:t xml:space="preserve"> (column #2</w:t>
@@ -363,13 +339,19 @@
         <w:t>of</w:t>
       </w:r>
       <w:r>
-        <w:t xml:space="preserve"> column #1 (Genome); if your genome has more than one entry we recommend to use the highest number (genome annotation). Paste it to the fo</w:t>
-      </w:r>
-      <w:ins w:id="18" w:author="Jennifer Modliszewski" w:date="2017-03-23T14:10:00Z">
-        <w:r>
-          <w:t>u</w:t>
-        </w:r>
-      </w:ins>
+        <w:t xml:space="preserve"> column #1 (Genome); if your genome has more than one entry we recommend </w:t>
+      </w:r>
+      <w:proofErr w:type="gramStart"/>
+      <w:r>
+        <w:t>to use</w:t>
+      </w:r>
+      <w:proofErr w:type="gramEnd"/>
+      <w:r>
+        <w:t xml:space="preserve"> the highest number (genome annotation). Paste it to the fo</w:t>
+      </w:r>
+      <w:r>
+        <w:t>u</w:t>
+      </w:r>
       <w:r>
         <w:t>rth column of your newly added species in the data_base.txt file. Save the file and close it</w:t>
       </w:r>
@@ -386,26 +368,17 @@
         </w:numPr>
         <w:rPr>
           <w:b/>
-          <w:rPrChange w:id="19" w:author="Jennifer Modliszewski" w:date="2017-03-24T23:31:00Z">
-            <w:rPr/>
-          </w:rPrChange>
-        </w:rPr>
-      </w:pPr>
-      <w:r>
-        <w:rPr>
-          <w:b/>
-          <w:rPrChange w:id="20" w:author="Jennifer Modliszewski" w:date="2017-03-24T23:31:00Z">
-            <w:rPr/>
-          </w:rPrChange>
+        </w:rPr>
+      </w:pPr>
+      <w:r>
+        <w:rPr>
+          <w:b/>
         </w:rPr>
         <w:t>How much time will it take the program to run</w:t>
       </w:r>
       <w:r>
         <w:rPr>
           <w:b/>
-          <w:rPrChange w:id="21" w:author="Jennifer Modliszewski" w:date="2017-03-24T23:31:00Z">
-            <w:rPr/>
-          </w:rPrChange>
         </w:rPr>
         <w:t>?</w:t>
       </w:r>
@@ -426,16 +399,22 @@
         <w:t xml:space="preserve"> files </w:t>
       </w:r>
       <w:r>
-        <w:t xml:space="preserve">(which actually reflects </w:t>
+        <w:t xml:space="preserve">(which </w:t>
+      </w:r>
+      <w:proofErr w:type="gramStart"/>
+      <w:r>
+        <w:t>actually reflects</w:t>
+      </w:r>
+      <w:proofErr w:type="gramEnd"/>
+      <w:r>
+        <w:t xml:space="preserve"> </w:t>
       </w:r>
       <w:r>
         <w:t>the size of your genome</w:t>
       </w:r>
-      <w:ins w:id="22" w:author="Jennifer Modliszewski" w:date="2017-03-23T14:10:00Z">
-        <w:r>
-          <w:t xml:space="preserve"> and depth of coverage</w:t>
-        </w:r>
-      </w:ins>
+      <w:r>
+        <w:t xml:space="preserve"> and depth of coverage</w:t>
+      </w:r>
       <w:r>
         <w:t>)</w:t>
       </w:r>
@@ -452,26 +431,17 @@
         </w:numPr>
         <w:rPr>
           <w:b/>
-          <w:rPrChange w:id="23" w:author="Jennifer Modliszewski" w:date="2017-03-24T23:31:00Z">
-            <w:rPr/>
-          </w:rPrChange>
-        </w:rPr>
-      </w:pPr>
-      <w:r>
-        <w:rPr>
-          <w:b/>
-          <w:rPrChange w:id="24" w:author="Jennifer Modliszewski" w:date="2017-03-24T23:31:00Z">
-            <w:rPr/>
-          </w:rPrChange>
+        </w:rPr>
+      </w:pPr>
+      <w:r>
+        <w:rPr>
+          <w:b/>
         </w:rPr>
         <w:t>How do I know that the program finished running</w:t>
       </w:r>
       <w:r>
         <w:rPr>
           <w:b/>
-          <w:rPrChange w:id="25" w:author="Jennifer Modliszewski" w:date="2017-03-24T23:31:00Z">
-            <w:rPr/>
-          </w:rPrChange>
         </w:rPr>
         <w:t>?</w:t>
       </w:r>
@@ -491,32 +461,46 @@
           <w:ilvl w:val="0"/>
           <w:numId w:val="1"/>
         </w:numPr>
-      </w:pPr>
-      <w:r>
+        <w:rPr>
+          <w:b/>
+        </w:rPr>
+      </w:pPr>
+      <w:r>
+        <w:rPr>
+          <w:b/>
+        </w:rPr>
         <w:t xml:space="preserve">What if I have no genes in my </w:t>
       </w:r>
       <w:proofErr w:type="spellStart"/>
       <w:r>
+        <w:rPr>
+          <w:b/>
+        </w:rPr>
         <w:t>EMS.</w:t>
       </w:r>
       <w:r>
+        <w:rPr>
+          <w:b/>
+        </w:rPr>
         <w:t>cand</w:t>
       </w:r>
-      <w:ins w:id="26" w:author="Jennifer Modliszewski" w:date="2017-03-23T14:11:00Z">
-        <w:r>
-          <w:t>idates</w:t>
-        </w:r>
-      </w:ins>
-      <w:proofErr w:type="spellEnd"/>
-      <w:del w:id="27" w:author="Jennifer Modliszewski" w:date="2017-03-23T14:11:00Z">
-        <w:r>
-          <w:delText>s4</w:delText>
-        </w:r>
-      </w:del>
-      <w:r>
+      <w:r>
+        <w:rPr>
+          <w:b/>
+        </w:rPr>
+        <w:t>idates</w:t>
+      </w:r>
+      <w:proofErr w:type="spellEnd"/>
+      <w:r>
+        <w:rPr>
+          <w:b/>
+        </w:rPr>
         <w:t xml:space="preserve"> list</w:t>
       </w:r>
       <w:r>
+        <w:rPr>
+          <w:b/>
+        </w:rPr>
         <w:t>?</w:t>
       </w:r>
     </w:p>
@@ -545,16 +529,9 @@
       <w:r>
         <w:t>cand</w:t>
       </w:r>
-      <w:ins w:id="28" w:author="Jennifer Modliszewski" w:date="2017-03-23T14:11:00Z">
-        <w:r>
-          <w:t>idates</w:t>
-        </w:r>
-      </w:ins>
-      <w:del w:id="29" w:author="Jennifer Modliszewski" w:date="2017-03-23T14:11:00Z">
-        <w:r>
-          <w:delText>s4</w:delText>
-        </w:r>
-      </w:del>
+      <w:r>
+        <w:t>idates</w:t>
+      </w:r>
       <w:r>
         <w:t>.txt</w:t>
       </w:r>
@@ -568,10 +545,7 @@
         <w:t xml:space="preserve"> There can be </w:t>
       </w:r>
       <w:r>
-        <w:t>three</w:t>
-      </w:r>
-      <w:r>
-        <w:t xml:space="preserve"> </w:t>
+        <w:t xml:space="preserve">four </w:t>
       </w:r>
       <w:r>
         <w:t>possible</w:t>
@@ -596,23 +570,21 @@
         <w:ind w:left="1080"/>
       </w:pPr>
       <w:r>
-        <w:t>It is possible that as a result of sampling error</w:t>
-      </w:r>
-      <w:ins w:id="30" w:author="Jennifer Modliszewski" w:date="2017-03-24T23:38:00Z">
-        <w:r>
-          <w:t xml:space="preserve"> or a modifying locus</w:t>
-        </w:r>
-      </w:ins>
-      <w:r>
-        <w:t>,</w:t>
-      </w:r>
-      <w:del w:id="31" w:author="Jennifer Modliszewski" w:date="2017-03-24T23:38:00Z">
-        <w:r>
-          <w:delText xml:space="preserve"> i.e., collecting</w:delText>
-        </w:r>
-      </w:del>
-      <w:r>
-        <w:t xml:space="preserve"> a few </w:t>
+        <w:t xml:space="preserve">It is possible that </w:t>
+      </w:r>
+      <w:proofErr w:type="gramStart"/>
+      <w:r>
+        <w:t>as a result of</w:t>
+      </w:r>
+      <w:proofErr w:type="gramEnd"/>
+      <w:r>
+        <w:t xml:space="preserve"> sampling error</w:t>
+      </w:r>
+      <w:r>
+        <w:t xml:space="preserve"> or a modifying locus</w:t>
+      </w:r>
+      <w:r>
+        <w:t xml:space="preserve">, a few </w:t>
       </w:r>
       <w:proofErr w:type="spellStart"/>
       <w:r>
@@ -622,32 +594,21 @@
       <w:r>
         <w:t xml:space="preserve"> </w:t>
       </w:r>
-      <w:ins w:id="32" w:author="Jennifer Modliszewski" w:date="2017-03-24T23:38:00Z">
-        <w:r>
-          <w:t xml:space="preserve">or heterozygous </w:t>
-        </w:r>
-      </w:ins>
+      <w:r>
+        <w:t xml:space="preserve">or heterozygous </w:t>
+      </w:r>
       <w:r>
         <w:t xml:space="preserve">individuals </w:t>
       </w:r>
-      <w:del w:id="33" w:author="Jennifer Modliszewski" w:date="2017-03-24T23:39:00Z">
-        <w:r>
-          <w:delText xml:space="preserve">into </w:delText>
-        </w:r>
-      </w:del>
-      <w:ins w:id="34" w:author="Jennifer Modliszewski" w:date="2017-03-24T23:39:00Z">
-        <w:r>
-          <w:t xml:space="preserve">were in </w:t>
-        </w:r>
-      </w:ins>
+      <w:r>
+        <w:t xml:space="preserve">were in </w:t>
+      </w:r>
       <w:r>
         <w:t>your mutant bulk</w:t>
       </w:r>
-      <w:ins w:id="35" w:author="Jennifer Modliszewski" w:date="2017-03-24T23:39:00Z">
-        <w:r>
-          <w:t>, meaning that</w:t>
-        </w:r>
-      </w:ins>
+      <w:r>
+        <w:t>, meaning that</w:t>
+      </w:r>
       <w:r>
         <w:t xml:space="preserve"> your causal mutation was not recognized as homozygous</w:t>
       </w:r>
@@ -666,16 +627,9 @@
       <w:r>
         <w:t>EMS.</w:t>
       </w:r>
-      <w:ins w:id="36" w:author="Jennifer Modliszewski" w:date="2017-03-24T15:13:00Z">
-        <w:r>
-          <w:t>allSNPs</w:t>
-        </w:r>
-      </w:ins>
-      <w:del w:id="37" w:author="Jennifer Modliszewski" w:date="2017-03-24T15:13:00Z">
-        <w:r>
-          <w:delText>plot4</w:delText>
-        </w:r>
-      </w:del>
+      <w:r>
+        <w:t>allSNPs</w:t>
+      </w:r>
       <w:r>
         <w:t>.txt. Now you are looking for</w:t>
       </w:r>
@@ -726,16 +680,9 @@
       <w:r>
         <w:t xml:space="preserve"> ratio should be ~2</w:t>
       </w:r>
-      <w:ins w:id="38" w:author="Jennifer Modliszewski" w:date="2017-03-24T23:37:00Z">
-        <w:r>
-          <w:t>:</w:t>
-        </w:r>
-      </w:ins>
-      <w:del w:id="39" w:author="Jennifer Modliszewski" w:date="2017-03-24T23:37:00Z">
-        <w:r>
-          <w:delText>/</w:delText>
-        </w:r>
-      </w:del>
+      <w:r>
+        <w:t>:</w:t>
+      </w:r>
       <w:r>
         <w:t xml:space="preserve">1. </w:t>
       </w:r>
@@ -743,10 +690,26 @@
         <w:t>Additionally,</w:t>
       </w:r>
       <w:r>
-        <w:t xml:space="preserve"> you might prefer SNPs that have a significant impact on the coding region (column #9) and ones with C&gt;T or G&gt;A changes (column #8) which are the majority of changes induced by EMS</w:t>
-      </w:r>
-      <w:r>
-        <w:t>. Obviously you can use some advanced functionality of your spreadsheet editor like sorting.</w:t>
+        <w:t xml:space="preserve"> you might prefer SNPs that have a significant impact on the coding region (column #9) and ones with C&gt;T or G&gt;A changes (column #8) which are </w:t>
+      </w:r>
+      <w:proofErr w:type="gramStart"/>
+      <w:r>
+        <w:t>the majority of</w:t>
+      </w:r>
+      <w:proofErr w:type="gramEnd"/>
+      <w:r>
+        <w:t xml:space="preserve"> changes induced by EMS</w:t>
+      </w:r>
+      <w:r>
+        <w:t xml:space="preserve">. </w:t>
+      </w:r>
+      <w:proofErr w:type="gramStart"/>
+      <w:r>
+        <w:t>Obviously</w:t>
+      </w:r>
+      <w:proofErr w:type="gramEnd"/>
+      <w:r>
+        <w:t xml:space="preserve"> you can use some advanced functionality of your spreadsheet editor like sorting.</w:t>
       </w:r>
     </w:p>
     <w:p>
@@ -774,7 +737,15 @@
         <w:t xml:space="preserve"> but we noticed that some releases </w:t>
       </w:r>
       <w:r>
-        <w:t>have mistakes in them</w:t>
+        <w:t xml:space="preserve">have </w:t>
+      </w:r>
+      <w:proofErr w:type="spellStart"/>
+      <w:r>
+        <w:t>mistakes</w:t>
+      </w:r>
+      <w:proofErr w:type="spellEnd"/>
+      <w:r>
+        <w:t xml:space="preserve"> in them</w:t>
       </w:r>
       <w:r>
         <w:t xml:space="preserve">. </w:t>
@@ -879,7 +850,25 @@
         <w:t xml:space="preserve"> However</w:t>
       </w:r>
       <w:r>
-        <w:t>, such deletions are genetically linked to other SNPs. You can sort your data and find the SNPs that have values that might represent a causal mutation (see first point in this section (5) and then look for your data using IGV.</w:t>
+        <w:t xml:space="preserve">, such deletions are genetically linked to other SNPs. You can sort your data and find the SNPs </w:t>
+      </w:r>
+      <w:r>
+        <w:t>with</w:t>
+      </w:r>
+      <w:r>
+        <w:t xml:space="preserve"> values that might </w:t>
+      </w:r>
+      <w:r>
+        <w:t>qualify them as</w:t>
+      </w:r>
+      <w:r>
+        <w:t xml:space="preserve"> causal mutation</w:t>
+      </w:r>
+      <w:r>
+        <w:t>s</w:t>
+      </w:r>
+      <w:r>
+        <w:t xml:space="preserve"> (see first point in this section (5) and then look for your data using IGV.</w:t>
       </w:r>
     </w:p>
     <w:p>
@@ -903,6 +892,12 @@
       <w:r>
         <w:t xml:space="preserve"> (since this is a very unlikely event, this file will usually be empty).</w:t>
       </w:r>
+      <w:r>
+        <w:t xml:space="preserve">  This file is in </w:t>
+      </w:r>
+      <w:r>
+        <w:t>the archive folder.</w:t>
+      </w:r>
     </w:p>
     <w:p>
       <w:pPr>
@@ -913,53 +908,23 @@
         </w:numPr>
         <w:rPr>
           <w:b/>
-          <w:rPrChange w:id="40" w:author="Jennifer Modliszewski" w:date="2017-03-24T23:31:00Z">
-            <w:rPr/>
-          </w:rPrChange>
-        </w:rPr>
-      </w:pPr>
-      <w:r>
-        <w:rPr>
-          <w:b/>
-          <w:rPrChange w:id="41" w:author="Jennifer Modliszewski" w:date="2017-03-24T23:31:00Z">
-            <w:rPr/>
-          </w:rPrChange>
+        </w:rPr>
+      </w:pPr>
+      <w:r>
+        <w:rPr>
+          <w:b/>
         </w:rPr>
         <w:t xml:space="preserve">How much </w:t>
       </w:r>
-      <w:del w:id="42" w:author="Jennifer Modliszewski" w:date="2017-03-24T23:32:00Z">
-        <w:r>
-          <w:rPr>
-            <w:b/>
-            <w:rPrChange w:id="43" w:author="Jennifer Modliszewski" w:date="2017-03-24T23:31:00Z">
-              <w:rPr/>
-            </w:rPrChange>
-          </w:rPr>
-          <w:delText xml:space="preserve">memory </w:delText>
-        </w:r>
-      </w:del>
-      <w:ins w:id="44" w:author="Jennifer Modliszewski" w:date="2017-03-24T23:32:00Z">
-        <w:r>
-          <w:rPr>
-            <w:b/>
-          </w:rPr>
-          <w:t>disk</w:t>
-        </w:r>
-      </w:ins>
-      <w:ins w:id="45" w:author="Jennifer Modliszewski" w:date="2017-03-24T23:31:00Z">
-        <w:r>
-          <w:rPr>
-            <w:b/>
-          </w:rPr>
-          <w:t xml:space="preserve"> space </w:t>
-        </w:r>
-      </w:ins>
-      <w:r>
-        <w:rPr>
-          <w:b/>
-          <w:rPrChange w:id="46" w:author="Jennifer Modliszewski" w:date="2017-03-24T23:31:00Z">
-            <w:rPr/>
-          </w:rPrChange>
+      <w:r>
+        <w:rPr>
+          <w:b/>
+        </w:rPr>
+        <w:t xml:space="preserve">disk space </w:t>
+      </w:r>
+      <w:r>
+        <w:rPr>
+          <w:b/>
         </w:rPr>
         <w:t>do I need?</w:t>
       </w:r>
@@ -969,7 +934,13 @@
         <w:pStyle w:val="ListParagraph"/>
       </w:pPr>
       <w:r>
-        <w:t xml:space="preserve">Quite a lot, the output folder will fill up with ~100 </w:t>
+        <w:t>Quite a lot, the output folder will fill up with ~</w:t>
+      </w:r>
+      <w:r>
+        <w:t>50-</w:t>
+      </w:r>
+      <w:r>
+        <w:t xml:space="preserve">100 </w:t>
       </w:r>
       <w:proofErr w:type="spellStart"/>
       <w:r>
@@ -985,21 +956,8 @@
       <w:r>
         <w:t xml:space="preserve"> </w:t>
       </w:r>
-      <w:ins w:id="47" w:author="Jennifer Modliszewski" w:date="2017-03-24T15:12:00Z">
-        <w:r>
-          <w:t>EMS.</w:t>
-        </w:r>
-      </w:ins>
-      <w:r>
-        <w:t>Rplot</w:t>
-      </w:r>
-      <w:ins w:id="48" w:author="Jennifer Modliszewski" w:date="2017-03-24T15:12:00Z">
-        <w:r>
-          <w:t>.loess3</w:t>
-        </w:r>
-      </w:ins>
-      <w:r>
-        <w:t xml:space="preserve">.pdf, </w:t>
+      <w:r>
+        <w:t xml:space="preserve">pdf, </w:t>
       </w:r>
       <w:r>
         <w:t>EMS.</w:t>
@@ -1007,16 +965,9 @@
       <w:r>
         <w:t>cand</w:t>
       </w:r>
-      <w:ins w:id="49" w:author="Jennifer Modliszewski" w:date="2017-03-24T15:12:00Z">
-        <w:r>
-          <w:t>idates</w:t>
-        </w:r>
-      </w:ins>
-      <w:del w:id="50" w:author="Jennifer Modliszewski" w:date="2017-03-24T15:12:00Z">
-        <w:r>
-          <w:delText>s4</w:delText>
-        </w:r>
-      </w:del>
+      <w:r>
+        <w:t>idates</w:t>
+      </w:r>
       <w:r>
         <w:t>.txt,</w:t>
       </w:r>
@@ -1026,24 +977,17 @@
       <w:r>
         <w:t>EMS.</w:t>
       </w:r>
-      <w:ins w:id="51" w:author="Jennifer Modliszewski" w:date="2017-03-24T15:13:00Z">
-        <w:r>
-          <w:t>allSNPs</w:t>
-        </w:r>
-      </w:ins>
-      <w:del w:id="52" w:author="Jennifer Modliszewski" w:date="2017-03-24T15:13:00Z">
-        <w:r>
-          <w:delText>plot4</w:delText>
-        </w:r>
-      </w:del>
+      <w:r>
+        <w:t>allSNPs</w:t>
+      </w:r>
       <w:r>
         <w:t>.txt</w:t>
       </w:r>
       <w:r>
         <w:t xml:space="preserve"> and </w:t>
       </w:r>
-      <w:bookmarkStart w:id="53" w:name="OLE_LINK1"/>
-      <w:bookmarkStart w:id="54" w:name="OLE_LINK2"/>
+      <w:bookmarkStart w:id="1" w:name="OLE_LINK1"/>
+      <w:bookmarkStart w:id="2" w:name="OLE_LINK2"/>
       <w:r>
         <w:t>EMS</w:t>
       </w:r>
@@ -1053,8 +997,8 @@
       <w:r>
         <w:t xml:space="preserve"> </w:t>
       </w:r>
-      <w:bookmarkEnd w:id="53"/>
-      <w:bookmarkEnd w:id="54"/>
+      <w:bookmarkEnd w:id="1"/>
+      <w:bookmarkEnd w:id="2"/>
       <w:r>
         <w:t xml:space="preserve">are necessary; the </w:t>
       </w:r>
@@ -1087,6 +1031,15 @@
       </w:r>
       <w:r>
         <w:t xml:space="preserve"> browser.</w:t>
+      </w:r>
+      <w:r>
+        <w:t xml:space="preserve">  These additional files will be in a </w:t>
+      </w:r>
+      <w:r>
+        <w:t>the archive folder.</w:t>
+      </w:r>
+      <w:r>
+        <w:t xml:space="preserve">  </w:t>
       </w:r>
     </w:p>
     <w:p>
@@ -1098,62 +1051,41 @@
         </w:numPr>
         <w:rPr>
           <w:b/>
-          <w:rPrChange w:id="55" w:author="Jennifer Modliszewski" w:date="2017-03-24T23:32:00Z">
-            <w:rPr/>
-          </w:rPrChange>
-        </w:rPr>
-      </w:pPr>
-      <w:r>
-        <w:rPr>
-          <w:b/>
-          <w:rPrChange w:id="56" w:author="Jennifer Modliszewski" w:date="2017-03-24T23:32:00Z">
-            <w:rPr/>
-          </w:rPrChange>
+        </w:rPr>
+      </w:pPr>
+      <w:r>
+        <w:rPr>
+          <w:b/>
         </w:rPr>
         <w:t>I have data</w:t>
       </w:r>
       <w:r>
         <w:rPr>
           <w:b/>
-          <w:rPrChange w:id="57" w:author="Jennifer Modliszewski" w:date="2017-03-24T23:32:00Z">
-            <w:rPr/>
-          </w:rPrChange>
         </w:rPr>
         <w:t xml:space="preserve"> </w:t>
       </w:r>
       <w:r>
         <w:rPr>
           <w:b/>
-          <w:rPrChange w:id="58" w:author="Jennifer Modliszewski" w:date="2017-03-24T23:32:00Z">
-            <w:rPr/>
-          </w:rPrChange>
         </w:rPr>
         <w:t>from two different runs</w:t>
       </w:r>
       <w:r>
         <w:rPr>
           <w:b/>
-          <w:rPrChange w:id="59" w:author="Jennifer Modliszewski" w:date="2017-03-24T23:32:00Z">
-            <w:rPr/>
-          </w:rPrChange>
         </w:rPr>
         <w:t xml:space="preserve">, can I use </w:t>
       </w:r>
       <w:r>
         <w:rPr>
           <w:b/>
-          <w:rPrChange w:id="60" w:author="Jennifer Modliszewski" w:date="2017-03-24T23:32:00Z">
-            <w:rPr/>
-          </w:rPrChange>
         </w:rPr>
         <w:t>SIMPLE</w:t>
       </w:r>
       <w:r>
         <w:rPr>
           <w:b/>
-          <w:rPrChange w:id="61" w:author="Jennifer Modliszewski" w:date="2017-03-24T23:32:00Z">
-            <w:rPr/>
-          </w:rPrChange>
         </w:rPr>
         <w:t>?</w:t>
       </w:r>
@@ -1245,17 +1177,11 @@
         </w:numPr>
         <w:rPr>
           <w:b/>
-          <w:rPrChange w:id="62" w:author="Jennifer Modliszewski" w:date="2017-03-24T23:32:00Z">
-            <w:rPr/>
-          </w:rPrChange>
-        </w:rPr>
-      </w:pPr>
-      <w:r>
-        <w:rPr>
-          <w:b/>
-          <w:rPrChange w:id="63" w:author="Jennifer Modliszewski" w:date="2017-03-24T23:32:00Z">
-            <w:rPr/>
-          </w:rPrChange>
+        </w:rPr>
+      </w:pPr>
+      <w:r>
+        <w:rPr>
+          <w:b/>
         </w:rPr>
         <w:t>What if my mutation is dominant?</w:t>
       </w:r>
@@ -1264,56 +1190,71 @@
       <w:pPr>
         <w:pStyle w:val="ListParagraph"/>
       </w:pPr>
-      <w:ins w:id="64" w:author="Jennifer Modliszewski" w:date="2017-03-24T23:36:00Z">
-        <w:r>
-          <w:t xml:space="preserve">First, </w:t>
-        </w:r>
-      </w:ins>
-      <w:ins w:id="65" w:author="Jennifer Modliszewski" w:date="2017-03-24T23:33:00Z">
-        <w:r>
-          <w:t xml:space="preserve">refer to the README file for instructions on how to set the mutation to dominant. </w:t>
-        </w:r>
-      </w:ins>
-      <w:r>
-        <w:t xml:space="preserve">Mapping dominant mutations takes the same principles of recessive mutation. The only difference is that the </w:t>
-      </w:r>
-      <w:del w:id="66" w:author="Jennifer Modliszewski" w:date="2017-03-24T23:33:00Z">
-        <w:r>
-          <w:delText xml:space="preserve">user needs to assign the wt bulk as if it is the </w:delText>
-        </w:r>
-        <w:bookmarkStart w:id="67" w:name="_GoBack"/>
-        <w:bookmarkEnd w:id="67"/>
-        <w:r>
-          <w:delText>mutant bulk since this will be the bulk where the causal SNP doesn’t segregate and the bulk with the mutant phenotype should be assigned as if it was the wt bulk since it has both mutant and wt alleles (the wt allelels come from the heterozygous individual that, like the mutant homozygous individuals, have a mutant phenotype – because the mutation is dominant!).</w:delText>
-        </w:r>
-        <w:r>
-          <w:delText xml:space="preserve"> Bottom line, copy you</w:delText>
-        </w:r>
-        <w:r>
-          <w:delText>r</w:delText>
-        </w:r>
-        <w:r>
-          <w:delText xml:space="preserve"> wt fastq files</w:delText>
-        </w:r>
-        <w:r>
-          <w:delText xml:space="preserve"> to the fastq folder as instructed but give them the name mut.R1.fastq (and R2 if you have paired-end sequencing) and do the opposite with your mutant file(s); then run it as usual.</w:delText>
-        </w:r>
-      </w:del>
-      <w:proofErr w:type="spellStart"/>
-      <w:ins w:id="68" w:author="Jennifer Modliszewski" w:date="2017-03-24T23:33:00Z">
-        <w:r>
-          <w:t>wt</w:t>
-        </w:r>
-        <w:proofErr w:type="spellEnd"/>
-        <w:r>
-          <w:t xml:space="preserve"> bulk is expected to be homozygous for the</w:t>
-        </w:r>
-      </w:ins>
-      <w:ins w:id="69" w:author="Jennifer Modliszewski" w:date="2017-03-24T23:34:00Z">
-        <w:r>
-          <w:t xml:space="preserve"> reference allele, and the mutant bulk is expected to be segregating for homozygous and mutant individuals in a 2:1 ratio, respectively.</w:t>
-        </w:r>
-      </w:ins>
+      <w:r>
+        <w:t xml:space="preserve">First, refer to the README file for instructions on how </w:t>
+      </w:r>
+      <w:r>
+        <w:t>to set the mutation to dominant in the simple_variables.sh file.</w:t>
+      </w:r>
+      <w:r>
+        <w:t xml:space="preserve"> </w:t>
+      </w:r>
+      <w:r>
+        <w:t xml:space="preserve">Mapping dominant mutations </w:t>
+      </w:r>
+      <w:r>
+        <w:t>applies</w:t>
+      </w:r>
+      <w:r>
+        <w:t xml:space="preserve"> </w:t>
+      </w:r>
+      <w:r>
+        <w:t xml:space="preserve">the same principles </w:t>
+      </w:r>
+      <w:r>
+        <w:t>as</w:t>
+      </w:r>
+      <w:r>
+        <w:t xml:space="preserve"> </w:t>
+      </w:r>
+      <w:r>
+        <w:t>recessive mutation</w:t>
+      </w:r>
+      <w:r>
+        <w:t>s</w:t>
+      </w:r>
+      <w:r>
+        <w:t xml:space="preserve">. The only difference is that the </w:t>
+      </w:r>
+      <w:proofErr w:type="spellStart"/>
+      <w:r>
+        <w:t>wt</w:t>
+      </w:r>
+      <w:proofErr w:type="spellEnd"/>
+      <w:r>
+        <w:t xml:space="preserve"> bulk is expected to be homozygous for the reference allele, and the mutant bulk is expected to be segregating for </w:t>
+      </w:r>
+      <w:r>
+        <w:t>heterozygous</w:t>
+      </w:r>
+      <w:r>
+        <w:t xml:space="preserve"> and mutant </w:t>
+      </w:r>
+      <w:r>
+        <w:t>individuals</w:t>
+      </w:r>
+      <w:r>
+        <w:t xml:space="preserve"> in a 2:1 ratio, respectively</w:t>
+      </w:r>
+      <w:r>
+        <w:t>, me</w:t>
+      </w:r>
+      <w:r>
+        <w:t>aning that the alternate allele</w:t>
+      </w:r>
+      <w:r>
+        <w:t>: reference allele ration should be 2:1.</w:t>
+      </w:r>
     </w:p>
     <w:p>
       <w:pPr>
@@ -1546,17 +1487,6 @@
     <w:abstractNumId w:val="1"/>
   </w:num>
 </w:numbering>
-</file>
-
-<file path=word/people.xml><?xml version="1.0" encoding="utf-8"?>
-<w15:people xmlns:wpc="http://schemas.microsoft.com/office/word/2010/wordprocessingCanvas" xmlns:mo="http://schemas.microsoft.com/office/mac/office/2008/main" xmlns:mc="http://schemas.openxmlformats.org/markup-compatibility/2006" xmlns:mv="urn:schemas-microsoft-com:mac:vml" xmlns:o="urn:schemas-microsoft-com:office:office" xmlns:r="http://schemas.openxmlformats.org/officeDocument/2006/relationships" xmlns:m="http://schemas.openxmlformats.org/officeDocument/2006/math" xmlns:v="urn:schemas-microsoft-com:vml" xmlns:wp14="http://schemas.microsoft.com/office/word/2010/wordprocessingDrawing" xmlns:wp="http://schemas.openxmlformats.org/drawingml/2006/wordprocessingDrawing" xmlns:w10="urn:schemas-microsoft-com:office:word" xmlns:w="http://schemas.openxmlformats.org/wordprocessingml/2006/main" xmlns:w14="http://schemas.microsoft.com/office/word/2010/wordml" xmlns:w15="http://schemas.microsoft.com/office/word/2012/wordml" xmlns:wpg="http://schemas.microsoft.com/office/word/2010/wordprocessingGroup" xmlns:wpi="http://schemas.microsoft.com/office/word/2010/wordprocessingInk" xmlns:wne="http://schemas.microsoft.com/office/word/2006/wordml" xmlns:wps="http://schemas.microsoft.com/office/word/2010/wordprocessingShape" mc:Ignorable="w14 w15 wp14">
-  <w15:person w15:author="Jennifer Modliszewski">
-    <w15:presenceInfo w15:providerId="Windows Live" w15:userId="a8c6aacd6f5cf18b"/>
-  </w15:person>
-  <w15:person w15:author="Microsoft Office User">
-    <w15:presenceInfo w15:providerId="None" w15:userId="Microsoft Office User"/>
-  </w15:person>
-</w15:people>
 </file>
 
 <file path=word/styles.xml><?xml version="1.0" encoding="utf-8"?>
@@ -1678,6 +1608,7 @@
     <w:lsdException w:name="HTML Sample" w:semiHidden="1" w:unhideWhenUsed="1"/>
     <w:lsdException w:name="HTML Typewriter" w:semiHidden="1" w:unhideWhenUsed="1"/>
     <w:lsdException w:name="HTML Variable" w:semiHidden="1" w:unhideWhenUsed="1"/>
+    <w:lsdException w:name="Normal Table" w:semiHidden="1" w:unhideWhenUsed="1"/>
     <w:lsdException w:name="annotation subject" w:semiHidden="1" w:unhideWhenUsed="1"/>
     <w:lsdException w:name="No List" w:semiHidden="1" w:unhideWhenUsed="1"/>
     <w:lsdException w:name="Outline List 1" w:semiHidden="1" w:unhideWhenUsed="1"/>
@@ -1723,9 +1654,11 @@
     <w:lsdException w:name="Table Subtle 1" w:semiHidden="1" w:unhideWhenUsed="1"/>
     <w:lsdException w:name="Table Subtle 2" w:semiHidden="1" w:unhideWhenUsed="1"/>
     <w:lsdException w:name="Table Web 1" w:semiHidden="1" w:unhideWhenUsed="1"/>
+    <w:lsdException w:name="Table Web 2" w:semiHidden="1" w:unhideWhenUsed="1"/>
     <w:lsdException w:name="Table Web 3" w:semiHidden="1" w:unhideWhenUsed="1"/>
     <w:lsdException w:name="Balloon Text" w:semiHidden="1" w:unhideWhenUsed="1"/>
     <w:lsdException w:name="Table Grid" w:uiPriority="39"/>
+    <w:lsdException w:name="Table Theme" w:semiHidden="1" w:unhideWhenUsed="1"/>
     <w:lsdException w:name="Note Level 1" w:semiHidden="1" w:unhideWhenUsed="1"/>
     <w:lsdException w:name="Note Level 2" w:semiHidden="1" w:unhideWhenUsed="1"/>
     <w:lsdException w:name="Note Level 3" w:semiHidden="1" w:unhideWhenUsed="1"/>

</xml_diff>